<commit_message>
Zaimplementowany wzorzec UnitOfWork Działająca Aplikacja
</commit_message>
<xml_diff>
--- a/Doc/ASP.NET_Core_10_tworzenie_serwisow.docx
+++ b/Doc/ASP.NET_Core_10_tworzenie_serwisow.docx
@@ -655,202 +655,7 @@
                                         <w:szCs w:val="20"/>
                                         <w:lang w:val="pl-PL"/>
                                       </w:rPr>
-                                      <w:t>Tworzymy aplikacje</w:t>
-                                    </w:r>
-                                    <w:r>
-                                      <w:rPr>
-                                        <w:color w:val="595959" w:themeColor="text1" w:themeTint="A6"/>
-                                        <w:sz w:val="20"/>
-                                        <w:szCs w:val="20"/>
-                                        <w:lang w:val="pl-PL"/>
-                                      </w:rPr>
-                                      <w:t xml:space="preserve"> webowej z wykorzystaniem szablonu</w:t>
-                                    </w:r>
-                                    <w:r>
-                                      <w:rPr>
-                                        <w:color w:val="595959" w:themeColor="text1" w:themeTint="A6"/>
-                                        <w:sz w:val="20"/>
-                                        <w:szCs w:val="20"/>
-                                        <w:lang w:val="pl-PL"/>
-                                      </w:rPr>
-                                      <w:t xml:space="preserve"> </w:t>
-                                    </w:r>
-                                    <w:r>
-                                      <w:rPr>
-                                        <w:color w:val="595959" w:themeColor="text1" w:themeTint="A6"/>
-                                        <w:sz w:val="20"/>
-                                        <w:szCs w:val="20"/>
-                                        <w:lang w:val="pl-PL"/>
-                                      </w:rPr>
-                                      <w:t xml:space="preserve">.Net </w:t>
-                                    </w:r>
-                                    <w:proofErr w:type="spellStart"/>
-                                    <w:r>
-                                      <w:rPr>
-                                        <w:color w:val="595959" w:themeColor="text1" w:themeTint="A6"/>
-                                        <w:sz w:val="20"/>
-                                        <w:szCs w:val="20"/>
-                                        <w:lang w:val="pl-PL"/>
-                                      </w:rPr>
-                                      <w:t>Core</w:t>
-                                    </w:r>
-                                    <w:proofErr w:type="spellEnd"/>
-                                    <w:r>
-                                      <w:rPr>
-                                        <w:color w:val="595959" w:themeColor="text1" w:themeTint="A6"/>
-                                        <w:sz w:val="20"/>
-                                        <w:szCs w:val="20"/>
-                                        <w:lang w:val="pl-PL"/>
-                                      </w:rPr>
-                                      <w:t xml:space="preserve"> MVC</w:t>
-                                    </w:r>
-                                    <w:r>
-                                      <w:rPr>
-                                        <w:color w:val="595959" w:themeColor="text1" w:themeTint="A6"/>
-                                        <w:sz w:val="20"/>
-                                        <w:szCs w:val="20"/>
-                                        <w:lang w:val="pl-PL"/>
-                                      </w:rPr>
-                                      <w:br/>
-                                    </w:r>
-                                    <w:r>
-                                      <w:rPr>
-                                        <w:color w:val="595959" w:themeColor="text1" w:themeTint="A6"/>
-                                        <w:sz w:val="20"/>
-                                        <w:szCs w:val="20"/>
-                                        <w:lang w:val="pl-PL"/>
-                                      </w:rPr>
-                                      <w:t>Omówienie powstałej struktury</w:t>
-                                    </w:r>
-                                    <w:r>
-                                      <w:rPr>
-                                        <w:color w:val="595959" w:themeColor="text1" w:themeTint="A6"/>
-                                        <w:sz w:val="20"/>
-                                        <w:szCs w:val="20"/>
-                                        <w:lang w:val="pl-PL"/>
-                                      </w:rPr>
-                                      <w:t xml:space="preserve"> plików</w:t>
-                                    </w:r>
-                                    <w:r>
-                                      <w:rPr>
-                                        <w:color w:val="595959" w:themeColor="text1" w:themeTint="A6"/>
-                                        <w:sz w:val="20"/>
-                                        <w:szCs w:val="20"/>
-                                        <w:lang w:val="pl-PL"/>
-                                      </w:rPr>
-                                      <w:br/>
-                                      <w:t xml:space="preserve">Co to jest </w:t>
-                                    </w:r>
-                                    <w:proofErr w:type="spellStart"/>
-                                    <w:r>
-                                      <w:rPr>
-                                        <w:color w:val="595959" w:themeColor="text1" w:themeTint="A6"/>
-                                        <w:sz w:val="20"/>
-                                        <w:szCs w:val="20"/>
-                                        <w:lang w:val="pl-PL"/>
-                                      </w:rPr>
-                                      <w:t>Areas</w:t>
-                                    </w:r>
-                                    <w:proofErr w:type="spellEnd"/>
-                                    <w:r>
-                                      <w:rPr>
-                                        <w:color w:val="595959" w:themeColor="text1" w:themeTint="A6"/>
-                                        <w:sz w:val="20"/>
-                                        <w:szCs w:val="20"/>
-                                        <w:lang w:val="pl-PL"/>
-                                      </w:rPr>
-                                      <w:br/>
-                                      <w:t xml:space="preserve">Klasa </w:t>
-                                    </w:r>
-                                    <w:proofErr w:type="spellStart"/>
-                                    <w:r>
-                                      <w:rPr>
-                                        <w:color w:val="595959" w:themeColor="text1" w:themeTint="A6"/>
-                                        <w:sz w:val="20"/>
-                                        <w:szCs w:val="20"/>
-                                        <w:lang w:val="pl-PL"/>
-                                      </w:rPr>
-                                      <w:t>Startup.cs</w:t>
-                                    </w:r>
-                                    <w:proofErr w:type="spellEnd"/>
-                                    <w:r>
-                                      <w:rPr>
-                                        <w:color w:val="595959" w:themeColor="text1" w:themeTint="A6"/>
-                                        <w:sz w:val="20"/>
-                                        <w:szCs w:val="20"/>
-                                        <w:lang w:val="pl-PL"/>
-                                      </w:rPr>
-                                      <w:t xml:space="preserve"> i metody </w:t>
-                                    </w:r>
-                                    <w:proofErr w:type="spellStart"/>
-                                    <w:r>
-                                      <w:rPr>
-                                        <w:color w:val="595959" w:themeColor="text1" w:themeTint="A6"/>
-                                        <w:sz w:val="20"/>
-                                        <w:szCs w:val="20"/>
-                                        <w:lang w:val="pl-PL"/>
-                                      </w:rPr>
-                                      <w:t>Configure</w:t>
-                                    </w:r>
-                                    <w:proofErr w:type="spellEnd"/>
-                                    <w:r>
-                                      <w:rPr>
-                                        <w:color w:val="595959" w:themeColor="text1" w:themeTint="A6"/>
-                                        <w:sz w:val="20"/>
-                                        <w:szCs w:val="20"/>
-                                        <w:lang w:val="pl-PL"/>
-                                      </w:rPr>
-                                      <w:t xml:space="preserve"> i </w:t>
-                                    </w:r>
-                                    <w:proofErr w:type="spellStart"/>
-                                    <w:r>
-                                      <w:rPr>
-                                        <w:color w:val="595959" w:themeColor="text1" w:themeTint="A6"/>
-                                        <w:sz w:val="20"/>
-                                        <w:szCs w:val="20"/>
-                                        <w:lang w:val="pl-PL"/>
-                                      </w:rPr>
-                                      <w:t>ConfigureServices</w:t>
-                                    </w:r>
-                                    <w:proofErr w:type="spellEnd"/>
-                                    <w:r>
-                                      <w:rPr>
-                                        <w:color w:val="595959" w:themeColor="text1" w:themeTint="A6"/>
-                                        <w:sz w:val="20"/>
-                                        <w:szCs w:val="20"/>
-                                        <w:lang w:val="pl-PL"/>
-                                      </w:rPr>
-                                      <w:t>,</w:t>
-                                    </w:r>
-                                    <w:r>
-                                      <w:rPr>
-                                        <w:color w:val="595959" w:themeColor="text1" w:themeTint="A6"/>
-                                        <w:sz w:val="20"/>
-                                        <w:szCs w:val="20"/>
-                                        <w:lang w:val="pl-PL"/>
-                                      </w:rPr>
-                                      <w:br/>
-                                      <w:t xml:space="preserve">Klasa </w:t>
-                                    </w:r>
-                                    <w:proofErr w:type="spellStart"/>
-                                    <w:r>
-                                      <w:rPr>
-                                        <w:color w:val="595959" w:themeColor="text1" w:themeTint="A6"/>
-                                        <w:sz w:val="20"/>
-                                        <w:szCs w:val="20"/>
-                                        <w:lang w:val="pl-PL"/>
-                                      </w:rPr>
-                                      <w:t>Program.cs</w:t>
-                                    </w:r>
-                                    <w:proofErr w:type="spellEnd"/>
-                                    <w:r>
-                                      <w:rPr>
-                                        <w:color w:val="595959" w:themeColor="text1" w:themeTint="A6"/>
-                                        <w:sz w:val="20"/>
-                                        <w:szCs w:val="20"/>
-                                        <w:lang w:val="pl-PL"/>
-                                      </w:rPr>
-                                      <w:t xml:space="preserve"> – punkt startowy aplikacji</w:t>
+                                      <w:t>Tworzymy serwisy</w:t>
                                     </w:r>
                                     <w:r>
                                       <w:rPr>
@@ -944,202 +749,7 @@
                                   <w:szCs w:val="20"/>
                                   <w:lang w:val="pl-PL"/>
                                 </w:rPr>
-                                <w:t>Tworzymy aplikacje</w:t>
-                              </w:r>
-                              <w:r>
-                                <w:rPr>
-                                  <w:color w:val="595959" w:themeColor="text1" w:themeTint="A6"/>
-                                  <w:sz w:val="20"/>
-                                  <w:szCs w:val="20"/>
-                                  <w:lang w:val="pl-PL"/>
-                                </w:rPr>
-                                <w:t xml:space="preserve"> webowej z wykorzystaniem szablonu</w:t>
-                              </w:r>
-                              <w:r>
-                                <w:rPr>
-                                  <w:color w:val="595959" w:themeColor="text1" w:themeTint="A6"/>
-                                  <w:sz w:val="20"/>
-                                  <w:szCs w:val="20"/>
-                                  <w:lang w:val="pl-PL"/>
-                                </w:rPr>
-                                <w:t xml:space="preserve"> </w:t>
-                              </w:r>
-                              <w:r>
-                                <w:rPr>
-                                  <w:color w:val="595959" w:themeColor="text1" w:themeTint="A6"/>
-                                  <w:sz w:val="20"/>
-                                  <w:szCs w:val="20"/>
-                                  <w:lang w:val="pl-PL"/>
-                                </w:rPr>
-                                <w:t xml:space="preserve">.Net </w:t>
-                              </w:r>
-                              <w:proofErr w:type="spellStart"/>
-                              <w:r>
-                                <w:rPr>
-                                  <w:color w:val="595959" w:themeColor="text1" w:themeTint="A6"/>
-                                  <w:sz w:val="20"/>
-                                  <w:szCs w:val="20"/>
-                                  <w:lang w:val="pl-PL"/>
-                                </w:rPr>
-                                <w:t>Core</w:t>
-                              </w:r>
-                              <w:proofErr w:type="spellEnd"/>
-                              <w:r>
-                                <w:rPr>
-                                  <w:color w:val="595959" w:themeColor="text1" w:themeTint="A6"/>
-                                  <w:sz w:val="20"/>
-                                  <w:szCs w:val="20"/>
-                                  <w:lang w:val="pl-PL"/>
-                                </w:rPr>
-                                <w:t xml:space="preserve"> MVC</w:t>
-                              </w:r>
-                              <w:r>
-                                <w:rPr>
-                                  <w:color w:val="595959" w:themeColor="text1" w:themeTint="A6"/>
-                                  <w:sz w:val="20"/>
-                                  <w:szCs w:val="20"/>
-                                  <w:lang w:val="pl-PL"/>
-                                </w:rPr>
-                                <w:br/>
-                              </w:r>
-                              <w:r>
-                                <w:rPr>
-                                  <w:color w:val="595959" w:themeColor="text1" w:themeTint="A6"/>
-                                  <w:sz w:val="20"/>
-                                  <w:szCs w:val="20"/>
-                                  <w:lang w:val="pl-PL"/>
-                                </w:rPr>
-                                <w:t>Omówienie powstałej struktury</w:t>
-                              </w:r>
-                              <w:r>
-                                <w:rPr>
-                                  <w:color w:val="595959" w:themeColor="text1" w:themeTint="A6"/>
-                                  <w:sz w:val="20"/>
-                                  <w:szCs w:val="20"/>
-                                  <w:lang w:val="pl-PL"/>
-                                </w:rPr>
-                                <w:t xml:space="preserve"> plików</w:t>
-                              </w:r>
-                              <w:r>
-                                <w:rPr>
-                                  <w:color w:val="595959" w:themeColor="text1" w:themeTint="A6"/>
-                                  <w:sz w:val="20"/>
-                                  <w:szCs w:val="20"/>
-                                  <w:lang w:val="pl-PL"/>
-                                </w:rPr>
-                                <w:br/>
-                                <w:t xml:space="preserve">Co to jest </w:t>
-                              </w:r>
-                              <w:proofErr w:type="spellStart"/>
-                              <w:r>
-                                <w:rPr>
-                                  <w:color w:val="595959" w:themeColor="text1" w:themeTint="A6"/>
-                                  <w:sz w:val="20"/>
-                                  <w:szCs w:val="20"/>
-                                  <w:lang w:val="pl-PL"/>
-                                </w:rPr>
-                                <w:t>Areas</w:t>
-                              </w:r>
-                              <w:proofErr w:type="spellEnd"/>
-                              <w:r>
-                                <w:rPr>
-                                  <w:color w:val="595959" w:themeColor="text1" w:themeTint="A6"/>
-                                  <w:sz w:val="20"/>
-                                  <w:szCs w:val="20"/>
-                                  <w:lang w:val="pl-PL"/>
-                                </w:rPr>
-                                <w:br/>
-                                <w:t xml:space="preserve">Klasa </w:t>
-                              </w:r>
-                              <w:proofErr w:type="spellStart"/>
-                              <w:r>
-                                <w:rPr>
-                                  <w:color w:val="595959" w:themeColor="text1" w:themeTint="A6"/>
-                                  <w:sz w:val="20"/>
-                                  <w:szCs w:val="20"/>
-                                  <w:lang w:val="pl-PL"/>
-                                </w:rPr>
-                                <w:t>Startup.cs</w:t>
-                              </w:r>
-                              <w:proofErr w:type="spellEnd"/>
-                              <w:r>
-                                <w:rPr>
-                                  <w:color w:val="595959" w:themeColor="text1" w:themeTint="A6"/>
-                                  <w:sz w:val="20"/>
-                                  <w:szCs w:val="20"/>
-                                  <w:lang w:val="pl-PL"/>
-                                </w:rPr>
-                                <w:t xml:space="preserve"> i metody </w:t>
-                              </w:r>
-                              <w:proofErr w:type="spellStart"/>
-                              <w:r>
-                                <w:rPr>
-                                  <w:color w:val="595959" w:themeColor="text1" w:themeTint="A6"/>
-                                  <w:sz w:val="20"/>
-                                  <w:szCs w:val="20"/>
-                                  <w:lang w:val="pl-PL"/>
-                                </w:rPr>
-                                <w:t>Configure</w:t>
-                              </w:r>
-                              <w:proofErr w:type="spellEnd"/>
-                              <w:r>
-                                <w:rPr>
-                                  <w:color w:val="595959" w:themeColor="text1" w:themeTint="A6"/>
-                                  <w:sz w:val="20"/>
-                                  <w:szCs w:val="20"/>
-                                  <w:lang w:val="pl-PL"/>
-                                </w:rPr>
-                                <w:t xml:space="preserve"> i </w:t>
-                              </w:r>
-                              <w:proofErr w:type="spellStart"/>
-                              <w:r>
-                                <w:rPr>
-                                  <w:color w:val="595959" w:themeColor="text1" w:themeTint="A6"/>
-                                  <w:sz w:val="20"/>
-                                  <w:szCs w:val="20"/>
-                                  <w:lang w:val="pl-PL"/>
-                                </w:rPr>
-                                <w:t>ConfigureServices</w:t>
-                              </w:r>
-                              <w:proofErr w:type="spellEnd"/>
-                              <w:r>
-                                <w:rPr>
-                                  <w:color w:val="595959" w:themeColor="text1" w:themeTint="A6"/>
-                                  <w:sz w:val="20"/>
-                                  <w:szCs w:val="20"/>
-                                  <w:lang w:val="pl-PL"/>
-                                </w:rPr>
-                                <w:t>,</w:t>
-                              </w:r>
-                              <w:r>
-                                <w:rPr>
-                                  <w:color w:val="595959" w:themeColor="text1" w:themeTint="A6"/>
-                                  <w:sz w:val="20"/>
-                                  <w:szCs w:val="20"/>
-                                  <w:lang w:val="pl-PL"/>
-                                </w:rPr>
-                                <w:br/>
-                                <w:t xml:space="preserve">Klasa </w:t>
-                              </w:r>
-                              <w:proofErr w:type="spellStart"/>
-                              <w:r>
-                                <w:rPr>
-                                  <w:color w:val="595959" w:themeColor="text1" w:themeTint="A6"/>
-                                  <w:sz w:val="20"/>
-                                  <w:szCs w:val="20"/>
-                                  <w:lang w:val="pl-PL"/>
-                                </w:rPr>
-                                <w:t>Program.cs</w:t>
-                              </w:r>
-                              <w:proofErr w:type="spellEnd"/>
-                              <w:r>
-                                <w:rPr>
-                                  <w:color w:val="595959" w:themeColor="text1" w:themeTint="A6"/>
-                                  <w:sz w:val="20"/>
-                                  <w:szCs w:val="20"/>
-                                  <w:lang w:val="pl-PL"/>
-                                </w:rPr>
-                                <w:t xml:space="preserve"> – punkt startowy aplikacji</w:t>
+                                <w:t>Tworzymy serwisy</w:t>
                               </w:r>
                               <w:r>
                                 <w:rPr>
@@ -1302,7 +912,16 @@
                                         <w:szCs w:val="36"/>
                                         <w:lang w:val="pl-PL"/>
                                       </w:rPr>
-                                      <w:t>Tworzenie Modeli</w:t>
+                                      <w:t xml:space="preserve">Tworzenie </w:t>
+                                    </w:r>
+                                    <w:r>
+                                      <w:rPr>
+                                        <w:color w:val="404040" w:themeColor="text1" w:themeTint="BF"/>
+                                        <w:sz w:val="36"/>
+                                        <w:szCs w:val="36"/>
+                                        <w:lang w:val="pl-PL"/>
+                                      </w:rPr>
+                                      <w:t>Serwisów</w:t>
                                     </w:r>
                                   </w:p>
                                 </w:sdtContent>
@@ -1410,7 +1029,16 @@
                                   <w:szCs w:val="36"/>
                                   <w:lang w:val="pl-PL"/>
                                 </w:rPr>
-                                <w:t>Tworzenie Modeli</w:t>
+                                <w:t xml:space="preserve">Tworzenie </w:t>
+                              </w:r>
+                              <w:r>
+                                <w:rPr>
+                                  <w:color w:val="404040" w:themeColor="text1" w:themeTint="BF"/>
+                                  <w:sz w:val="36"/>
+                                  <w:szCs w:val="36"/>
+                                  <w:lang w:val="pl-PL"/>
+                                </w:rPr>
+                                <w:t>Serwisów</w:t>
                               </w:r>
                             </w:p>
                           </w:sdtContent>
@@ -1473,16 +1101,3036 @@
         <w:rPr>
           <w:lang w:val="pl-PL"/>
         </w:rPr>
-        <w:t>A</w:t>
+        <w:t>Nie ma obecnie w naszym kontrolerze jakieś zaawansowanej logiki biznesowej.</w:t>
+      </w:r>
+      <w:r>
+        <w:rPr>
+          <w:lang w:val="pl-PL"/>
+        </w:rPr>
+        <w:br/>
+        <w:t xml:space="preserve">Na ten moment kontroler jest napisany jak najbardziej w porządku, co jednak, gdy będziemy musieli umieścić jakąś dodatkową logikę. Nie umieszczamy jej w kontrolerze, ponieważ kontrolery powinny być chude, czyli powinny zawierać jakąś walidację, wywołanie jakiegoś modelu, i zwracanie widoku z przekazaniem do niego </w:t>
+      </w:r>
+      <w:proofErr w:type="spellStart"/>
+      <w:r>
+        <w:rPr>
+          <w:lang w:val="pl-PL"/>
+        </w:rPr>
+        <w:t>ViewModelu</w:t>
+      </w:r>
+      <w:proofErr w:type="spellEnd"/>
+      <w:r>
+        <w:rPr>
+          <w:lang w:val="pl-PL"/>
+        </w:rPr>
+        <w:t>, albo przekierowania do innej akcji.</w:t>
       </w:r>
     </w:p>
+    <w:p>
+      <w:pPr>
+        <w:rPr>
+          <w:lang w:val="pl-PL"/>
+        </w:rPr>
+      </w:pPr>
+      <w:r>
+        <w:rPr>
+          <w:lang w:val="pl-PL"/>
+        </w:rPr>
+        <w:t>W UnitOfWork może być logika odpowiedzialna za operację na bazie danych, nic więcej.</w:t>
+      </w:r>
+      <w:r>
+        <w:rPr>
+          <w:lang w:val="pl-PL"/>
+        </w:rPr>
+        <w:br/>
+      </w:r>
+    </w:p>
+    <w:p>
+      <w:pPr>
+        <w:rPr>
+          <w:lang w:val="pl-PL"/>
+        </w:rPr>
+      </w:pPr>
+      <w:r>
+        <w:rPr>
+          <w:lang w:val="pl-PL"/>
+        </w:rPr>
+        <w:t>Dodatkową warstwę biznesową powinniśmy umieścić w osobnej warstwie np. jakiś serwisach.</w:t>
+      </w:r>
+      <w:r>
+        <w:rPr>
+          <w:lang w:val="pl-PL"/>
+        </w:rPr>
+        <w:br/>
+        <w:t xml:space="preserve">Nazwa Serwis jest umowna, mogą to być równie dobrze komendy, </w:t>
+      </w:r>
+      <w:proofErr w:type="spellStart"/>
+      <w:r>
+        <w:rPr>
+          <w:lang w:val="pl-PL"/>
+        </w:rPr>
+        <w:t>managery</w:t>
+      </w:r>
+      <w:proofErr w:type="spellEnd"/>
+      <w:r>
+        <w:rPr>
+          <w:lang w:val="pl-PL"/>
+        </w:rPr>
+        <w:t xml:space="preserve"> itp. w </w:t>
+      </w:r>
+      <w:proofErr w:type="spellStart"/>
+      <w:r>
+        <w:rPr>
+          <w:lang w:val="pl-PL"/>
+        </w:rPr>
+        <w:t>kazgej</w:t>
+      </w:r>
+      <w:proofErr w:type="spellEnd"/>
+      <w:r>
+        <w:rPr>
+          <w:lang w:val="pl-PL"/>
+        </w:rPr>
+        <w:t xml:space="preserve"> firmie wygląda to inaczej.</w:t>
+      </w:r>
+    </w:p>
+    <w:p>
+      <w:pPr>
+        <w:rPr>
+          <w:lang w:val="pl-PL"/>
+        </w:rPr>
+      </w:pPr>
+    </w:p>
+    <w:p>
+      <w:pPr>
+        <w:rPr>
+          <w:lang w:val="pl-PL"/>
+        </w:rPr>
+      </w:pPr>
+      <w:r>
+        <w:rPr>
+          <w:lang w:val="pl-PL"/>
+        </w:rPr>
+        <w:t xml:space="preserve">Tworzymy w folderze </w:t>
+      </w:r>
+      <w:proofErr w:type="spellStart"/>
+      <w:r>
+        <w:rPr>
+          <w:lang w:val="pl-PL"/>
+        </w:rPr>
+        <w:t>Persistence</w:t>
+      </w:r>
+      <w:proofErr w:type="spellEnd"/>
+      <w:r>
+        <w:rPr>
+          <w:lang w:val="pl-PL"/>
+        </w:rPr>
+        <w:t xml:space="preserve"> folder Services, a w nim klasę </w:t>
+      </w:r>
+      <w:proofErr w:type="spellStart"/>
+      <w:r>
+        <w:rPr>
+          <w:lang w:val="pl-PL"/>
+        </w:rPr>
+        <w:t>Ta</w:t>
+      </w:r>
+      <w:r>
+        <w:rPr>
+          <w:lang w:val="pl-PL"/>
+        </w:rPr>
+        <w:t>skService</w:t>
+      </w:r>
+      <w:proofErr w:type="spellEnd"/>
+      <w:r>
+        <w:rPr>
+          <w:lang w:val="pl-PL"/>
+        </w:rPr>
+        <w:t>.</w:t>
+      </w:r>
+      <w:r>
+        <w:rPr>
+          <w:lang w:val="pl-PL"/>
+        </w:rPr>
+        <w:br/>
+      </w:r>
+    </w:p>
+    <w:p>
+      <w:pPr>
+        <w:rPr>
+          <w:lang w:val="pl-PL"/>
+        </w:rPr>
+      </w:pPr>
+    </w:p>
+    <w:p>
+      <w:pPr>
+        <w:rPr>
+          <w:lang w:val="pl-PL"/>
+        </w:rPr>
+      </w:pPr>
+      <w:r>
+        <w:rPr>
+          <w:noProof/>
+        </w:rPr>
+        <w:drawing>
+          <wp:inline distT="0" distB="0" distL="0" distR="0" wp14:anchorId="313D50D2" wp14:editId="18525073">
+            <wp:extent cx="3209925" cy="1638300"/>
+            <wp:effectExtent l="0" t="0" r="9525" b="0"/>
+            <wp:docPr id="1" name="Obraz 1"/>
+            <wp:cNvGraphicFramePr>
+              <a:graphicFrameLocks xmlns:a="http://schemas.openxmlformats.org/drawingml/2006/main" noChangeAspect="1"/>
+            </wp:cNvGraphicFramePr>
+            <a:graphic xmlns:a="http://schemas.openxmlformats.org/drawingml/2006/main">
+              <a:graphicData uri="http://schemas.openxmlformats.org/drawingml/2006/picture">
+                <pic:pic xmlns:pic="http://schemas.openxmlformats.org/drawingml/2006/picture">
+                  <pic:nvPicPr>
+                    <pic:cNvPr id="1" name=""/>
+                    <pic:cNvPicPr/>
+                  </pic:nvPicPr>
+                  <pic:blipFill>
+                    <a:blip r:embed="rId9"/>
+                    <a:stretch>
+                      <a:fillRect/>
+                    </a:stretch>
+                  </pic:blipFill>
+                  <pic:spPr>
+                    <a:xfrm>
+                      <a:off x="0" y="0"/>
+                      <a:ext cx="3209925" cy="1638300"/>
+                    </a:xfrm>
+                    <a:prstGeom prst="rect">
+                      <a:avLst/>
+                    </a:prstGeom>
+                  </pic:spPr>
+                </pic:pic>
+              </a:graphicData>
+            </a:graphic>
+          </wp:inline>
+        </w:drawing>
+      </w:r>
+    </w:p>
+    <w:p>
+      <w:pPr>
+        <w:rPr>
+          <w:lang w:val="pl-PL"/>
+        </w:rPr>
+      </w:pPr>
+    </w:p>
+    <w:p>
+      <w:pPr>
+        <w:rPr>
+          <w:lang w:val="pl-PL"/>
+        </w:rPr>
+      </w:pPr>
+    </w:p>
+    <w:tbl>
+      <w:tblPr>
+        <w:tblStyle w:val="Tabela-Siatka"/>
+        <w:tblW w:w="0" w:type="auto"/>
+        <w:shd w:val="clear" w:color="auto" w:fill="F2F2F2" w:themeFill="background1" w:themeFillShade="F2"/>
+        <w:tblLook w:val="04A0" w:firstRow="1" w:lastRow="0" w:firstColumn="1" w:lastColumn="0" w:noHBand="0" w:noVBand="1"/>
+      </w:tblPr>
+      <w:tblGrid>
+        <w:gridCol w:w="9062"/>
+      </w:tblGrid>
+      <w:tr>
+        <w:tc>
+          <w:tcPr>
+            <w:tcW w:w="9062" w:type="dxa"/>
+            <w:shd w:val="clear" w:color="auto" w:fill="F2F2F2" w:themeFill="background1" w:themeFillShade="F2"/>
+          </w:tcPr>
+          <w:p>
+            <w:pPr>
+              <w:autoSpaceDE w:val="0"/>
+              <w:autoSpaceDN w:val="0"/>
+              <w:adjustRightInd w:val="0"/>
+              <w:rPr>
+                <w:rFonts w:ascii="Consolas" w:hAnsi="Consolas" w:cs="Consolas"/>
+                <w:color w:val="000000"/>
+                <w:sz w:val="16"/>
+                <w:szCs w:val="16"/>
+                <w:lang w:val="en-US"/>
+              </w:rPr>
+            </w:pPr>
+            <w:r>
+              <w:rPr>
+                <w:rFonts w:ascii="Consolas" w:hAnsi="Consolas" w:cs="Consolas"/>
+                <w:color w:val="0000FF"/>
+                <w:sz w:val="16"/>
+                <w:szCs w:val="16"/>
+                <w:lang w:val="en-US"/>
+              </w:rPr>
+              <w:t>namespace</w:t>
+            </w:r>
+            <w:r>
+              <w:rPr>
+                <w:rFonts w:ascii="Consolas" w:hAnsi="Consolas" w:cs="Consolas"/>
+                <w:color w:val="000000"/>
+                <w:sz w:val="16"/>
+                <w:szCs w:val="16"/>
+                <w:lang w:val="en-US"/>
+              </w:rPr>
+              <w:t xml:space="preserve"> </w:t>
+            </w:r>
+            <w:proofErr w:type="spellStart"/>
+            <w:r>
+              <w:rPr>
+                <w:rFonts w:ascii="Consolas" w:hAnsi="Consolas" w:cs="Consolas"/>
+                <w:color w:val="000000"/>
+                <w:sz w:val="16"/>
+                <w:szCs w:val="16"/>
+                <w:lang w:val="en-US"/>
+              </w:rPr>
+              <w:t>MyTasks.Persistence.Services</w:t>
+            </w:r>
+            <w:proofErr w:type="spellEnd"/>
+          </w:p>
+          <w:p>
+            <w:pPr>
+              <w:autoSpaceDE w:val="0"/>
+              <w:autoSpaceDN w:val="0"/>
+              <w:adjustRightInd w:val="0"/>
+              <w:rPr>
+                <w:rFonts w:ascii="Consolas" w:hAnsi="Consolas" w:cs="Consolas"/>
+                <w:color w:val="000000"/>
+                <w:sz w:val="16"/>
+                <w:szCs w:val="16"/>
+                <w:lang w:val="en-US"/>
+              </w:rPr>
+            </w:pPr>
+            <w:r>
+              <w:rPr>
+                <w:rFonts w:ascii="Consolas" w:hAnsi="Consolas" w:cs="Consolas"/>
+                <w:color w:val="000000"/>
+                <w:sz w:val="16"/>
+                <w:szCs w:val="16"/>
+                <w:lang w:val="en-US"/>
+              </w:rPr>
+              <w:t>{</w:t>
+            </w:r>
+          </w:p>
+          <w:p>
+            <w:pPr>
+              <w:autoSpaceDE w:val="0"/>
+              <w:autoSpaceDN w:val="0"/>
+              <w:adjustRightInd w:val="0"/>
+              <w:rPr>
+                <w:rFonts w:ascii="Consolas" w:hAnsi="Consolas" w:cs="Consolas"/>
+                <w:color w:val="000000"/>
+                <w:sz w:val="16"/>
+                <w:szCs w:val="16"/>
+                <w:lang w:val="en-US"/>
+              </w:rPr>
+            </w:pPr>
+            <w:r>
+              <w:rPr>
+                <w:rFonts w:ascii="Consolas" w:hAnsi="Consolas" w:cs="Consolas"/>
+                <w:color w:val="000000"/>
+                <w:sz w:val="16"/>
+                <w:szCs w:val="16"/>
+                <w:lang w:val="en-US"/>
+              </w:rPr>
+              <w:t xml:space="preserve">    </w:t>
+            </w:r>
+            <w:r>
+              <w:rPr>
+                <w:rFonts w:ascii="Consolas" w:hAnsi="Consolas" w:cs="Consolas"/>
+                <w:color w:val="0000FF"/>
+                <w:sz w:val="16"/>
+                <w:szCs w:val="16"/>
+                <w:lang w:val="en-US"/>
+              </w:rPr>
+              <w:t>public</w:t>
+            </w:r>
+            <w:r>
+              <w:rPr>
+                <w:rFonts w:ascii="Consolas" w:hAnsi="Consolas" w:cs="Consolas"/>
+                <w:color w:val="000000"/>
+                <w:sz w:val="16"/>
+                <w:szCs w:val="16"/>
+                <w:lang w:val="en-US"/>
+              </w:rPr>
+              <w:t xml:space="preserve"> </w:t>
+            </w:r>
+            <w:r>
+              <w:rPr>
+                <w:rFonts w:ascii="Consolas" w:hAnsi="Consolas" w:cs="Consolas"/>
+                <w:color w:val="0000FF"/>
+                <w:sz w:val="16"/>
+                <w:szCs w:val="16"/>
+                <w:lang w:val="en-US"/>
+              </w:rPr>
+              <w:t>class</w:t>
+            </w:r>
+            <w:r>
+              <w:rPr>
+                <w:rFonts w:ascii="Consolas" w:hAnsi="Consolas" w:cs="Consolas"/>
+                <w:color w:val="000000"/>
+                <w:sz w:val="16"/>
+                <w:szCs w:val="16"/>
+                <w:lang w:val="en-US"/>
+              </w:rPr>
+              <w:t xml:space="preserve"> </w:t>
+            </w:r>
+            <w:proofErr w:type="spellStart"/>
+            <w:r>
+              <w:rPr>
+                <w:rFonts w:ascii="Consolas" w:hAnsi="Consolas" w:cs="Consolas"/>
+                <w:color w:val="2B91AF"/>
+                <w:sz w:val="16"/>
+                <w:szCs w:val="16"/>
+                <w:lang w:val="en-US"/>
+              </w:rPr>
+              <w:t>TaskService</w:t>
+            </w:r>
+            <w:proofErr w:type="spellEnd"/>
+          </w:p>
+          <w:p>
+            <w:pPr>
+              <w:autoSpaceDE w:val="0"/>
+              <w:autoSpaceDN w:val="0"/>
+              <w:adjustRightInd w:val="0"/>
+              <w:rPr>
+                <w:rFonts w:ascii="Consolas" w:hAnsi="Consolas" w:cs="Consolas"/>
+                <w:color w:val="000000"/>
+                <w:sz w:val="16"/>
+                <w:szCs w:val="16"/>
+                <w:lang w:val="en-US"/>
+              </w:rPr>
+            </w:pPr>
+            <w:r>
+              <w:rPr>
+                <w:rFonts w:ascii="Consolas" w:hAnsi="Consolas" w:cs="Consolas"/>
+                <w:color w:val="000000"/>
+                <w:sz w:val="16"/>
+                <w:szCs w:val="16"/>
+                <w:lang w:val="en-US"/>
+              </w:rPr>
+              <w:t xml:space="preserve">    {</w:t>
+            </w:r>
+          </w:p>
+          <w:p>
+            <w:pPr>
+              <w:autoSpaceDE w:val="0"/>
+              <w:autoSpaceDN w:val="0"/>
+              <w:adjustRightInd w:val="0"/>
+              <w:rPr>
+                <w:rFonts w:ascii="Consolas" w:hAnsi="Consolas" w:cs="Consolas"/>
+                <w:color w:val="000000"/>
+                <w:sz w:val="16"/>
+                <w:szCs w:val="16"/>
+                <w:lang w:val="en-US"/>
+              </w:rPr>
+            </w:pPr>
+            <w:r>
+              <w:rPr>
+                <w:rFonts w:ascii="Consolas" w:hAnsi="Consolas" w:cs="Consolas"/>
+                <w:color w:val="000000"/>
+                <w:sz w:val="16"/>
+                <w:szCs w:val="16"/>
+                <w:lang w:val="en-US"/>
+              </w:rPr>
+              <w:t xml:space="preserve">        </w:t>
+            </w:r>
+            <w:r>
+              <w:rPr>
+                <w:rFonts w:ascii="Consolas" w:hAnsi="Consolas" w:cs="Consolas"/>
+                <w:color w:val="0000FF"/>
+                <w:sz w:val="16"/>
+                <w:szCs w:val="16"/>
+                <w:lang w:val="en-US"/>
+              </w:rPr>
+              <w:t>private</w:t>
+            </w:r>
+            <w:r>
+              <w:rPr>
+                <w:rFonts w:ascii="Consolas" w:hAnsi="Consolas" w:cs="Consolas"/>
+                <w:color w:val="000000"/>
+                <w:sz w:val="16"/>
+                <w:szCs w:val="16"/>
+                <w:lang w:val="en-US"/>
+              </w:rPr>
+              <w:t xml:space="preserve"> </w:t>
+            </w:r>
+            <w:proofErr w:type="spellStart"/>
+            <w:r>
+              <w:rPr>
+                <w:rFonts w:ascii="Consolas" w:hAnsi="Consolas" w:cs="Consolas"/>
+                <w:color w:val="0000FF"/>
+                <w:sz w:val="16"/>
+                <w:szCs w:val="16"/>
+                <w:lang w:val="en-US"/>
+              </w:rPr>
+              <w:t>readonly</w:t>
+            </w:r>
+            <w:proofErr w:type="spellEnd"/>
+            <w:r>
+              <w:rPr>
+                <w:rFonts w:ascii="Consolas" w:hAnsi="Consolas" w:cs="Consolas"/>
+                <w:color w:val="000000"/>
+                <w:sz w:val="16"/>
+                <w:szCs w:val="16"/>
+                <w:lang w:val="en-US"/>
+              </w:rPr>
+              <w:t xml:space="preserve"> UnitOfWork _</w:t>
+            </w:r>
+            <w:proofErr w:type="spellStart"/>
+            <w:r>
+              <w:rPr>
+                <w:rFonts w:ascii="Consolas" w:hAnsi="Consolas" w:cs="Consolas"/>
+                <w:color w:val="000000"/>
+                <w:sz w:val="16"/>
+                <w:szCs w:val="16"/>
+                <w:lang w:val="en-US"/>
+              </w:rPr>
+              <w:t>unitOfWork</w:t>
+            </w:r>
+            <w:proofErr w:type="spellEnd"/>
+            <w:r>
+              <w:rPr>
+                <w:rFonts w:ascii="Consolas" w:hAnsi="Consolas" w:cs="Consolas"/>
+                <w:color w:val="000000"/>
+                <w:sz w:val="16"/>
+                <w:szCs w:val="16"/>
+                <w:lang w:val="en-US"/>
+              </w:rPr>
+              <w:t>;</w:t>
+            </w:r>
+          </w:p>
+          <w:p>
+            <w:pPr>
+              <w:autoSpaceDE w:val="0"/>
+              <w:autoSpaceDN w:val="0"/>
+              <w:adjustRightInd w:val="0"/>
+              <w:rPr>
+                <w:rFonts w:ascii="Consolas" w:hAnsi="Consolas" w:cs="Consolas"/>
+                <w:color w:val="000000"/>
+                <w:sz w:val="16"/>
+                <w:szCs w:val="16"/>
+                <w:lang w:val="en-US"/>
+              </w:rPr>
+            </w:pPr>
+            <w:r>
+              <w:rPr>
+                <w:rFonts w:ascii="Consolas" w:hAnsi="Consolas" w:cs="Consolas"/>
+                <w:color w:val="000000"/>
+                <w:sz w:val="16"/>
+                <w:szCs w:val="16"/>
+                <w:lang w:val="en-US"/>
+              </w:rPr>
+              <w:t xml:space="preserve">        </w:t>
+            </w:r>
+            <w:r>
+              <w:rPr>
+                <w:rFonts w:ascii="Consolas" w:hAnsi="Consolas" w:cs="Consolas"/>
+                <w:color w:val="0000FF"/>
+                <w:sz w:val="16"/>
+                <w:szCs w:val="16"/>
+                <w:lang w:val="en-US"/>
+              </w:rPr>
+              <w:t>public</w:t>
+            </w:r>
+            <w:r>
+              <w:rPr>
+                <w:rFonts w:ascii="Consolas" w:hAnsi="Consolas" w:cs="Consolas"/>
+                <w:color w:val="000000"/>
+                <w:sz w:val="16"/>
+                <w:szCs w:val="16"/>
+                <w:lang w:val="en-US"/>
+              </w:rPr>
+              <w:t xml:space="preserve"> </w:t>
+            </w:r>
+            <w:proofErr w:type="spellStart"/>
+            <w:r>
+              <w:rPr>
+                <w:rFonts w:ascii="Consolas" w:hAnsi="Consolas" w:cs="Consolas"/>
+                <w:color w:val="2B91AF"/>
+                <w:sz w:val="16"/>
+                <w:szCs w:val="16"/>
+                <w:lang w:val="en-US"/>
+              </w:rPr>
+              <w:t>TaskService</w:t>
+            </w:r>
+            <w:proofErr w:type="spellEnd"/>
+            <w:r>
+              <w:rPr>
+                <w:rFonts w:ascii="Consolas" w:hAnsi="Consolas" w:cs="Consolas"/>
+                <w:color w:val="000000"/>
+                <w:sz w:val="16"/>
+                <w:szCs w:val="16"/>
+                <w:lang w:val="en-US"/>
+              </w:rPr>
+              <w:t xml:space="preserve">(UnitOfWork </w:t>
+            </w:r>
+            <w:proofErr w:type="spellStart"/>
+            <w:r>
+              <w:rPr>
+                <w:rFonts w:ascii="Consolas" w:hAnsi="Consolas" w:cs="Consolas"/>
+                <w:color w:val="000000"/>
+                <w:sz w:val="16"/>
+                <w:szCs w:val="16"/>
+                <w:lang w:val="en-US"/>
+              </w:rPr>
+              <w:t>unitOfWork</w:t>
+            </w:r>
+            <w:proofErr w:type="spellEnd"/>
+            <w:r>
+              <w:rPr>
+                <w:rFonts w:ascii="Consolas" w:hAnsi="Consolas" w:cs="Consolas"/>
+                <w:color w:val="000000"/>
+                <w:sz w:val="16"/>
+                <w:szCs w:val="16"/>
+                <w:lang w:val="en-US"/>
+              </w:rPr>
+              <w:t>)</w:t>
+            </w:r>
+          </w:p>
+          <w:p>
+            <w:pPr>
+              <w:autoSpaceDE w:val="0"/>
+              <w:autoSpaceDN w:val="0"/>
+              <w:adjustRightInd w:val="0"/>
+              <w:rPr>
+                <w:rFonts w:ascii="Consolas" w:hAnsi="Consolas" w:cs="Consolas"/>
+                <w:color w:val="000000"/>
+                <w:sz w:val="16"/>
+                <w:szCs w:val="16"/>
+                <w:lang w:val="pl-PL"/>
+              </w:rPr>
+            </w:pPr>
+            <w:r>
+              <w:rPr>
+                <w:rFonts w:ascii="Consolas" w:hAnsi="Consolas" w:cs="Consolas"/>
+                <w:color w:val="000000"/>
+                <w:sz w:val="16"/>
+                <w:szCs w:val="16"/>
+                <w:lang w:val="en-US"/>
+              </w:rPr>
+              <w:t xml:space="preserve">        </w:t>
+            </w:r>
+            <w:r>
+              <w:rPr>
+                <w:rFonts w:ascii="Consolas" w:hAnsi="Consolas" w:cs="Consolas"/>
+                <w:color w:val="000000"/>
+                <w:sz w:val="16"/>
+                <w:szCs w:val="16"/>
+                <w:lang w:val="pl-PL"/>
+              </w:rPr>
+              <w:t>{</w:t>
+            </w:r>
+          </w:p>
+          <w:p>
+            <w:pPr>
+              <w:autoSpaceDE w:val="0"/>
+              <w:autoSpaceDN w:val="0"/>
+              <w:adjustRightInd w:val="0"/>
+              <w:rPr>
+                <w:rFonts w:ascii="Consolas" w:hAnsi="Consolas" w:cs="Consolas"/>
+                <w:color w:val="000000"/>
+                <w:sz w:val="16"/>
+                <w:szCs w:val="16"/>
+                <w:lang w:val="pl-PL"/>
+              </w:rPr>
+            </w:pPr>
+            <w:r>
+              <w:rPr>
+                <w:rFonts w:ascii="Consolas" w:hAnsi="Consolas" w:cs="Consolas"/>
+                <w:color w:val="000000"/>
+                <w:sz w:val="16"/>
+                <w:szCs w:val="16"/>
+                <w:lang w:val="pl-PL"/>
+              </w:rPr>
+              <w:t xml:space="preserve">            _</w:t>
+            </w:r>
+            <w:proofErr w:type="spellStart"/>
+            <w:r>
+              <w:rPr>
+                <w:rFonts w:ascii="Consolas" w:hAnsi="Consolas" w:cs="Consolas"/>
+                <w:color w:val="000000"/>
+                <w:sz w:val="16"/>
+                <w:szCs w:val="16"/>
+                <w:lang w:val="pl-PL"/>
+              </w:rPr>
+              <w:t>unitOfWork</w:t>
+            </w:r>
+            <w:proofErr w:type="spellEnd"/>
+            <w:r>
+              <w:rPr>
+                <w:rFonts w:ascii="Consolas" w:hAnsi="Consolas" w:cs="Consolas"/>
+                <w:color w:val="000000"/>
+                <w:sz w:val="16"/>
+                <w:szCs w:val="16"/>
+                <w:lang w:val="pl-PL"/>
+              </w:rPr>
+              <w:t xml:space="preserve"> = </w:t>
+            </w:r>
+            <w:proofErr w:type="spellStart"/>
+            <w:r>
+              <w:rPr>
+                <w:rFonts w:ascii="Consolas" w:hAnsi="Consolas" w:cs="Consolas"/>
+                <w:color w:val="000000"/>
+                <w:sz w:val="16"/>
+                <w:szCs w:val="16"/>
+                <w:lang w:val="pl-PL"/>
+              </w:rPr>
+              <w:t>unitOfWork</w:t>
+            </w:r>
+            <w:proofErr w:type="spellEnd"/>
+            <w:r>
+              <w:rPr>
+                <w:rFonts w:ascii="Consolas" w:hAnsi="Consolas" w:cs="Consolas"/>
+                <w:color w:val="000000"/>
+                <w:sz w:val="16"/>
+                <w:szCs w:val="16"/>
+                <w:lang w:val="pl-PL"/>
+              </w:rPr>
+              <w:t>;</w:t>
+            </w:r>
+          </w:p>
+          <w:p>
+            <w:pPr>
+              <w:autoSpaceDE w:val="0"/>
+              <w:autoSpaceDN w:val="0"/>
+              <w:adjustRightInd w:val="0"/>
+              <w:rPr>
+                <w:rFonts w:ascii="Consolas" w:hAnsi="Consolas" w:cs="Consolas"/>
+                <w:color w:val="000000"/>
+                <w:sz w:val="16"/>
+                <w:szCs w:val="16"/>
+                <w:lang w:val="pl-PL"/>
+              </w:rPr>
+            </w:pPr>
+            <w:r>
+              <w:rPr>
+                <w:rFonts w:ascii="Consolas" w:hAnsi="Consolas" w:cs="Consolas"/>
+                <w:color w:val="000000"/>
+                <w:sz w:val="16"/>
+                <w:szCs w:val="16"/>
+                <w:lang w:val="pl-PL"/>
+              </w:rPr>
+              <w:t xml:space="preserve">        }</w:t>
+            </w:r>
+          </w:p>
+          <w:p>
+            <w:pPr>
+              <w:autoSpaceDE w:val="0"/>
+              <w:autoSpaceDN w:val="0"/>
+              <w:adjustRightInd w:val="0"/>
+              <w:rPr>
+                <w:rFonts w:ascii="Consolas" w:hAnsi="Consolas" w:cs="Consolas"/>
+                <w:color w:val="000000"/>
+                <w:sz w:val="16"/>
+                <w:szCs w:val="16"/>
+                <w:lang w:val="pl-PL"/>
+              </w:rPr>
+            </w:pPr>
+            <w:r>
+              <w:rPr>
+                <w:rFonts w:ascii="Consolas" w:hAnsi="Consolas" w:cs="Consolas"/>
+                <w:color w:val="000000"/>
+                <w:sz w:val="16"/>
+                <w:szCs w:val="16"/>
+                <w:lang w:val="pl-PL"/>
+              </w:rPr>
+              <w:t xml:space="preserve">    }</w:t>
+            </w:r>
+          </w:p>
+          <w:p>
+            <w:pPr>
+              <w:autoSpaceDE w:val="0"/>
+              <w:autoSpaceDN w:val="0"/>
+              <w:adjustRightInd w:val="0"/>
+              <w:rPr>
+                <w:rFonts w:ascii="Consolas" w:hAnsi="Consolas" w:cs="Consolas"/>
+                <w:color w:val="000000"/>
+                <w:sz w:val="16"/>
+                <w:szCs w:val="16"/>
+                <w:lang w:val="pl-PL"/>
+              </w:rPr>
+            </w:pPr>
+            <w:r>
+              <w:rPr>
+                <w:rFonts w:ascii="Consolas" w:hAnsi="Consolas" w:cs="Consolas"/>
+                <w:color w:val="000000"/>
+                <w:sz w:val="16"/>
+                <w:szCs w:val="16"/>
+                <w:lang w:val="pl-PL"/>
+              </w:rPr>
+              <w:t>}</w:t>
+            </w:r>
+          </w:p>
+        </w:tc>
+      </w:tr>
+    </w:tbl>
+    <w:p>
+      <w:pPr>
+        <w:rPr>
+          <w:lang w:val="pl-PL"/>
+        </w:rPr>
+      </w:pPr>
+    </w:p>
+    <w:p>
+      <w:pPr>
+        <w:rPr>
+          <w:lang w:val="pl-PL"/>
+        </w:rPr>
+      </w:pPr>
+      <w:r>
+        <w:rPr>
+          <w:lang w:val="pl-PL"/>
+        </w:rPr>
+        <w:br/>
+      </w:r>
+    </w:p>
+    <w:p>
+      <w:pPr>
+        <w:rPr>
+          <w:lang w:val="pl-PL"/>
+        </w:rPr>
+      </w:pPr>
+      <w:r>
+        <w:rPr>
+          <w:lang w:val="pl-PL"/>
+        </w:rPr>
+        <w:br w:type="page"/>
+      </w:r>
+    </w:p>
+    <w:p>
+      <w:pPr>
+        <w:rPr>
+          <w:lang w:val="pl-PL"/>
+        </w:rPr>
+      </w:pPr>
+      <w:r>
+        <w:rPr>
+          <w:lang w:val="pl-PL"/>
+        </w:rPr>
+        <w:lastRenderedPageBreak/>
+        <w:t>K</w:t>
+      </w:r>
+      <w:r>
+        <w:rPr>
+          <w:lang w:val="pl-PL"/>
+        </w:rPr>
+        <w:t>opiujemy do niego sygnatury metod z repozytoriów</w:t>
+      </w:r>
+      <w:r>
+        <w:rPr>
+          <w:lang w:val="pl-PL"/>
+        </w:rPr>
+        <w:t xml:space="preserve"> i przerabiamy jak poniżej</w:t>
+      </w:r>
+      <w:r>
+        <w:rPr>
+          <w:lang w:val="pl-PL"/>
+        </w:rPr>
+        <w:t>.</w:t>
+      </w:r>
+      <w:r>
+        <w:rPr>
+          <w:lang w:val="pl-PL"/>
+        </w:rPr>
+        <w:br/>
+      </w:r>
+    </w:p>
+    <w:tbl>
+      <w:tblPr>
+        <w:tblStyle w:val="Tabela-Siatka"/>
+        <w:tblW w:w="0" w:type="auto"/>
+        <w:shd w:val="clear" w:color="auto" w:fill="F2F2F2" w:themeFill="background1" w:themeFillShade="F2"/>
+        <w:tblLook w:val="04A0" w:firstRow="1" w:lastRow="0" w:firstColumn="1" w:lastColumn="0" w:noHBand="0" w:noVBand="1"/>
+      </w:tblPr>
+      <w:tblGrid>
+        <w:gridCol w:w="9062"/>
+      </w:tblGrid>
+      <w:tr>
+        <w:tc>
+          <w:tcPr>
+            <w:tcW w:w="9062" w:type="dxa"/>
+            <w:shd w:val="clear" w:color="auto" w:fill="F2F2F2" w:themeFill="background1" w:themeFillShade="F2"/>
+          </w:tcPr>
+          <w:p>
+            <w:pPr>
+              <w:autoSpaceDE w:val="0"/>
+              <w:autoSpaceDN w:val="0"/>
+              <w:adjustRightInd w:val="0"/>
+              <w:rPr>
+                <w:rFonts w:ascii="Consolas" w:hAnsi="Consolas" w:cs="Consolas"/>
+                <w:color w:val="000000"/>
+                <w:sz w:val="16"/>
+                <w:szCs w:val="16"/>
+                <w:lang w:val="en-US"/>
+              </w:rPr>
+            </w:pPr>
+            <w:r>
+              <w:rPr>
+                <w:rFonts w:ascii="Consolas" w:hAnsi="Consolas" w:cs="Consolas"/>
+                <w:color w:val="000000"/>
+                <w:sz w:val="16"/>
+                <w:szCs w:val="16"/>
+                <w:lang w:val="pl-PL"/>
+              </w:rPr>
+              <w:t xml:space="preserve">   </w:t>
+            </w:r>
+            <w:r>
+              <w:rPr>
+                <w:rFonts w:ascii="Consolas" w:hAnsi="Consolas" w:cs="Consolas"/>
+                <w:color w:val="0000FF"/>
+                <w:sz w:val="16"/>
+                <w:szCs w:val="16"/>
+                <w:lang w:val="en-US"/>
+              </w:rPr>
+              <w:t>public</w:t>
+            </w:r>
+            <w:r>
+              <w:rPr>
+                <w:rFonts w:ascii="Consolas" w:hAnsi="Consolas" w:cs="Consolas"/>
+                <w:color w:val="000000"/>
+                <w:sz w:val="16"/>
+                <w:szCs w:val="16"/>
+                <w:lang w:val="en-US"/>
+              </w:rPr>
+              <w:t xml:space="preserve"> Task Get(</w:t>
+            </w:r>
+            <w:r>
+              <w:rPr>
+                <w:rFonts w:ascii="Consolas" w:hAnsi="Consolas" w:cs="Consolas"/>
+                <w:color w:val="0000FF"/>
+                <w:sz w:val="16"/>
+                <w:szCs w:val="16"/>
+                <w:lang w:val="en-US"/>
+              </w:rPr>
+              <w:t>int</w:t>
+            </w:r>
+            <w:r>
+              <w:rPr>
+                <w:rFonts w:ascii="Consolas" w:hAnsi="Consolas" w:cs="Consolas"/>
+                <w:color w:val="000000"/>
+                <w:sz w:val="16"/>
+                <w:szCs w:val="16"/>
+                <w:lang w:val="en-US"/>
+              </w:rPr>
+              <w:t xml:space="preserve"> id, </w:t>
+            </w:r>
+            <w:r>
+              <w:rPr>
+                <w:rFonts w:ascii="Consolas" w:hAnsi="Consolas" w:cs="Consolas"/>
+                <w:color w:val="0000FF"/>
+                <w:sz w:val="16"/>
+                <w:szCs w:val="16"/>
+                <w:lang w:val="en-US"/>
+              </w:rPr>
+              <w:t>string</w:t>
+            </w:r>
+            <w:r>
+              <w:rPr>
+                <w:rFonts w:ascii="Consolas" w:hAnsi="Consolas" w:cs="Consolas"/>
+                <w:color w:val="000000"/>
+                <w:sz w:val="16"/>
+                <w:szCs w:val="16"/>
+                <w:lang w:val="en-US"/>
+              </w:rPr>
+              <w:t xml:space="preserve"> </w:t>
+            </w:r>
+            <w:proofErr w:type="spellStart"/>
+            <w:r>
+              <w:rPr>
+                <w:rFonts w:ascii="Consolas" w:hAnsi="Consolas" w:cs="Consolas"/>
+                <w:color w:val="000000"/>
+                <w:sz w:val="16"/>
+                <w:szCs w:val="16"/>
+                <w:lang w:val="en-US"/>
+              </w:rPr>
+              <w:t>userId</w:t>
+            </w:r>
+            <w:proofErr w:type="spellEnd"/>
+            <w:r>
+              <w:rPr>
+                <w:rFonts w:ascii="Consolas" w:hAnsi="Consolas" w:cs="Consolas"/>
+                <w:color w:val="000000"/>
+                <w:sz w:val="16"/>
+                <w:szCs w:val="16"/>
+                <w:lang w:val="en-US"/>
+              </w:rPr>
+              <w:t>)</w:t>
+            </w:r>
+          </w:p>
+          <w:p>
+            <w:pPr>
+              <w:autoSpaceDE w:val="0"/>
+              <w:autoSpaceDN w:val="0"/>
+              <w:adjustRightInd w:val="0"/>
+              <w:rPr>
+                <w:rFonts w:ascii="Consolas" w:hAnsi="Consolas" w:cs="Consolas"/>
+                <w:color w:val="000000"/>
+                <w:sz w:val="16"/>
+                <w:szCs w:val="16"/>
+                <w:lang w:val="en-US"/>
+              </w:rPr>
+            </w:pPr>
+            <w:r>
+              <w:rPr>
+                <w:rFonts w:ascii="Consolas" w:hAnsi="Consolas" w:cs="Consolas"/>
+                <w:color w:val="000000"/>
+                <w:sz w:val="16"/>
+                <w:szCs w:val="16"/>
+                <w:lang w:val="en-US"/>
+              </w:rPr>
+              <w:t xml:space="preserve">        {</w:t>
+            </w:r>
+          </w:p>
+          <w:p>
+            <w:pPr>
+              <w:autoSpaceDE w:val="0"/>
+              <w:autoSpaceDN w:val="0"/>
+              <w:adjustRightInd w:val="0"/>
+              <w:rPr>
+                <w:rFonts w:ascii="Consolas" w:hAnsi="Consolas" w:cs="Consolas"/>
+                <w:color w:val="000000"/>
+                <w:sz w:val="16"/>
+                <w:szCs w:val="16"/>
+                <w:lang w:val="en-US"/>
+              </w:rPr>
+            </w:pPr>
+            <w:r>
+              <w:rPr>
+                <w:rFonts w:ascii="Consolas" w:hAnsi="Consolas" w:cs="Consolas"/>
+                <w:color w:val="000000"/>
+                <w:sz w:val="16"/>
+                <w:szCs w:val="16"/>
+                <w:lang w:val="en-US"/>
+              </w:rPr>
+              <w:t xml:space="preserve">            </w:t>
+            </w:r>
+            <w:r>
+              <w:rPr>
+                <w:rFonts w:ascii="Consolas" w:hAnsi="Consolas" w:cs="Consolas"/>
+                <w:color w:val="0000FF"/>
+                <w:sz w:val="16"/>
+                <w:szCs w:val="16"/>
+                <w:highlight w:val="yellow"/>
+                <w:lang w:val="en-US"/>
+              </w:rPr>
+              <w:t>return</w:t>
+            </w:r>
+            <w:r>
+              <w:rPr>
+                <w:rFonts w:ascii="Consolas" w:hAnsi="Consolas" w:cs="Consolas"/>
+                <w:color w:val="000000"/>
+                <w:sz w:val="16"/>
+                <w:szCs w:val="16"/>
+                <w:highlight w:val="yellow"/>
+                <w:lang w:val="en-US"/>
+              </w:rPr>
+              <w:t xml:space="preserve"> _</w:t>
+            </w:r>
+            <w:proofErr w:type="spellStart"/>
+            <w:r>
+              <w:rPr>
+                <w:rFonts w:ascii="Consolas" w:hAnsi="Consolas" w:cs="Consolas"/>
+                <w:color w:val="000000"/>
+                <w:sz w:val="16"/>
+                <w:szCs w:val="16"/>
+                <w:highlight w:val="yellow"/>
+                <w:lang w:val="en-US"/>
+              </w:rPr>
+              <w:t>unitOfWork.Task.Get</w:t>
+            </w:r>
+            <w:proofErr w:type="spellEnd"/>
+            <w:r>
+              <w:rPr>
+                <w:rFonts w:ascii="Consolas" w:hAnsi="Consolas" w:cs="Consolas"/>
+                <w:color w:val="000000"/>
+                <w:sz w:val="16"/>
+                <w:szCs w:val="16"/>
+                <w:highlight w:val="yellow"/>
+                <w:lang w:val="en-US"/>
+              </w:rPr>
+              <w:t xml:space="preserve">(id, </w:t>
+            </w:r>
+            <w:proofErr w:type="spellStart"/>
+            <w:r>
+              <w:rPr>
+                <w:rFonts w:ascii="Consolas" w:hAnsi="Consolas" w:cs="Consolas"/>
+                <w:color w:val="000000"/>
+                <w:sz w:val="16"/>
+                <w:szCs w:val="16"/>
+                <w:highlight w:val="yellow"/>
+                <w:lang w:val="en-US"/>
+              </w:rPr>
+              <w:t>userId</w:t>
+            </w:r>
+            <w:proofErr w:type="spellEnd"/>
+            <w:r>
+              <w:rPr>
+                <w:rFonts w:ascii="Consolas" w:hAnsi="Consolas" w:cs="Consolas"/>
+                <w:color w:val="000000"/>
+                <w:sz w:val="16"/>
+                <w:szCs w:val="16"/>
+                <w:highlight w:val="yellow"/>
+                <w:lang w:val="en-US"/>
+              </w:rPr>
+              <w:t>);</w:t>
+            </w:r>
+          </w:p>
+          <w:p>
+            <w:pPr>
+              <w:autoSpaceDE w:val="0"/>
+              <w:autoSpaceDN w:val="0"/>
+              <w:adjustRightInd w:val="0"/>
+              <w:rPr>
+                <w:rFonts w:ascii="Consolas" w:hAnsi="Consolas" w:cs="Consolas"/>
+                <w:color w:val="000000"/>
+                <w:sz w:val="16"/>
+                <w:szCs w:val="16"/>
+                <w:lang w:val="en-US"/>
+              </w:rPr>
+            </w:pPr>
+            <w:r>
+              <w:rPr>
+                <w:rFonts w:ascii="Consolas" w:hAnsi="Consolas" w:cs="Consolas"/>
+                <w:color w:val="000000"/>
+                <w:sz w:val="16"/>
+                <w:szCs w:val="16"/>
+                <w:lang w:val="en-US"/>
+              </w:rPr>
+              <w:t xml:space="preserve">        }</w:t>
+            </w:r>
+          </w:p>
+          <w:p>
+            <w:pPr>
+              <w:autoSpaceDE w:val="0"/>
+              <w:autoSpaceDN w:val="0"/>
+              <w:adjustRightInd w:val="0"/>
+              <w:rPr>
+                <w:rFonts w:ascii="Consolas" w:hAnsi="Consolas" w:cs="Consolas"/>
+                <w:color w:val="000000"/>
+                <w:sz w:val="16"/>
+                <w:szCs w:val="16"/>
+                <w:lang w:val="en-US"/>
+              </w:rPr>
+            </w:pPr>
+          </w:p>
+          <w:p>
+            <w:pPr>
+              <w:autoSpaceDE w:val="0"/>
+              <w:autoSpaceDN w:val="0"/>
+              <w:adjustRightInd w:val="0"/>
+              <w:rPr>
+                <w:rFonts w:ascii="Consolas" w:hAnsi="Consolas" w:cs="Consolas"/>
+                <w:color w:val="000000"/>
+                <w:sz w:val="16"/>
+                <w:szCs w:val="16"/>
+                <w:lang w:val="en-US"/>
+              </w:rPr>
+            </w:pPr>
+            <w:r>
+              <w:rPr>
+                <w:rFonts w:ascii="Consolas" w:hAnsi="Consolas" w:cs="Consolas"/>
+                <w:color w:val="000000"/>
+                <w:sz w:val="16"/>
+                <w:szCs w:val="16"/>
+                <w:lang w:val="en-US"/>
+              </w:rPr>
+              <w:t xml:space="preserve">        </w:t>
+            </w:r>
+            <w:r>
+              <w:rPr>
+                <w:rFonts w:ascii="Consolas" w:hAnsi="Consolas" w:cs="Consolas"/>
+                <w:color w:val="0000FF"/>
+                <w:sz w:val="16"/>
+                <w:szCs w:val="16"/>
+                <w:lang w:val="en-US"/>
+              </w:rPr>
+              <w:t>public</w:t>
+            </w:r>
+            <w:r>
+              <w:rPr>
+                <w:rFonts w:ascii="Consolas" w:hAnsi="Consolas" w:cs="Consolas"/>
+                <w:color w:val="000000"/>
+                <w:sz w:val="16"/>
+                <w:szCs w:val="16"/>
+                <w:lang w:val="en-US"/>
+              </w:rPr>
+              <w:t xml:space="preserve"> </w:t>
+            </w:r>
+            <w:r>
+              <w:rPr>
+                <w:rFonts w:ascii="Consolas" w:hAnsi="Consolas" w:cs="Consolas"/>
+                <w:color w:val="0000FF"/>
+                <w:sz w:val="16"/>
+                <w:szCs w:val="16"/>
+                <w:lang w:val="en-US"/>
+              </w:rPr>
+              <w:t>void</w:t>
+            </w:r>
+            <w:r>
+              <w:rPr>
+                <w:rFonts w:ascii="Consolas" w:hAnsi="Consolas" w:cs="Consolas"/>
+                <w:color w:val="000000"/>
+                <w:sz w:val="16"/>
+                <w:szCs w:val="16"/>
+                <w:lang w:val="en-US"/>
+              </w:rPr>
+              <w:t xml:space="preserve"> Add(Task task)</w:t>
+            </w:r>
+          </w:p>
+          <w:p>
+            <w:pPr>
+              <w:autoSpaceDE w:val="0"/>
+              <w:autoSpaceDN w:val="0"/>
+              <w:adjustRightInd w:val="0"/>
+              <w:rPr>
+                <w:rFonts w:ascii="Consolas" w:hAnsi="Consolas" w:cs="Consolas"/>
+                <w:color w:val="000000"/>
+                <w:sz w:val="16"/>
+                <w:szCs w:val="16"/>
+                <w:lang w:val="pl-PL"/>
+              </w:rPr>
+            </w:pPr>
+            <w:r>
+              <w:rPr>
+                <w:rFonts w:ascii="Consolas" w:hAnsi="Consolas" w:cs="Consolas"/>
+                <w:color w:val="000000"/>
+                <w:sz w:val="16"/>
+                <w:szCs w:val="16"/>
+                <w:lang w:val="en-US"/>
+              </w:rPr>
+              <w:t xml:space="preserve">        </w:t>
+            </w:r>
+            <w:r>
+              <w:rPr>
+                <w:rFonts w:ascii="Consolas" w:hAnsi="Consolas" w:cs="Consolas"/>
+                <w:color w:val="000000"/>
+                <w:sz w:val="16"/>
+                <w:szCs w:val="16"/>
+                <w:lang w:val="pl-PL"/>
+              </w:rPr>
+              <w:t>{</w:t>
+            </w:r>
+          </w:p>
+          <w:p>
+            <w:pPr>
+              <w:autoSpaceDE w:val="0"/>
+              <w:autoSpaceDN w:val="0"/>
+              <w:adjustRightInd w:val="0"/>
+              <w:rPr>
+                <w:rFonts w:ascii="Consolas" w:hAnsi="Consolas" w:cs="Consolas"/>
+                <w:color w:val="000000"/>
+                <w:sz w:val="16"/>
+                <w:szCs w:val="16"/>
+                <w:lang w:val="pl-PL"/>
+              </w:rPr>
+            </w:pPr>
+            <w:r>
+              <w:rPr>
+                <w:rFonts w:ascii="Consolas" w:hAnsi="Consolas" w:cs="Consolas"/>
+                <w:color w:val="000000"/>
+                <w:sz w:val="16"/>
+                <w:szCs w:val="16"/>
+                <w:lang w:val="pl-PL"/>
+              </w:rPr>
+              <w:t xml:space="preserve">            </w:t>
+            </w:r>
+            <w:r>
+              <w:rPr>
+                <w:rFonts w:ascii="Consolas" w:hAnsi="Consolas" w:cs="Consolas"/>
+                <w:color w:val="000000"/>
+                <w:sz w:val="16"/>
+                <w:szCs w:val="16"/>
+                <w:highlight w:val="yellow"/>
+                <w:lang w:val="pl-PL"/>
+              </w:rPr>
+              <w:t>_</w:t>
+            </w:r>
+            <w:proofErr w:type="spellStart"/>
+            <w:r>
+              <w:rPr>
+                <w:rFonts w:ascii="Consolas" w:hAnsi="Consolas" w:cs="Consolas"/>
+                <w:color w:val="000000"/>
+                <w:sz w:val="16"/>
+                <w:szCs w:val="16"/>
+                <w:highlight w:val="yellow"/>
+                <w:lang w:val="pl-PL"/>
+              </w:rPr>
+              <w:t>unitOfWork.Task.Add</w:t>
+            </w:r>
+            <w:proofErr w:type="spellEnd"/>
+            <w:r>
+              <w:rPr>
+                <w:rFonts w:ascii="Consolas" w:hAnsi="Consolas" w:cs="Consolas"/>
+                <w:color w:val="000000"/>
+                <w:sz w:val="16"/>
+                <w:szCs w:val="16"/>
+                <w:highlight w:val="yellow"/>
+                <w:lang w:val="pl-PL"/>
+              </w:rPr>
+              <w:t>(</w:t>
+            </w:r>
+            <w:proofErr w:type="spellStart"/>
+            <w:r>
+              <w:rPr>
+                <w:rFonts w:ascii="Consolas" w:hAnsi="Consolas" w:cs="Consolas"/>
+                <w:color w:val="000000"/>
+                <w:sz w:val="16"/>
+                <w:szCs w:val="16"/>
+                <w:highlight w:val="yellow"/>
+                <w:lang w:val="pl-PL"/>
+              </w:rPr>
+              <w:t>task</w:t>
+            </w:r>
+            <w:proofErr w:type="spellEnd"/>
+            <w:r>
+              <w:rPr>
+                <w:rFonts w:ascii="Consolas" w:hAnsi="Consolas" w:cs="Consolas"/>
+                <w:color w:val="000000"/>
+                <w:sz w:val="16"/>
+                <w:szCs w:val="16"/>
+                <w:highlight w:val="yellow"/>
+                <w:lang w:val="pl-PL"/>
+              </w:rPr>
+              <w:t>);</w:t>
+            </w:r>
+          </w:p>
+          <w:p>
+            <w:pPr>
+              <w:autoSpaceDE w:val="0"/>
+              <w:autoSpaceDN w:val="0"/>
+              <w:adjustRightInd w:val="0"/>
+              <w:rPr>
+                <w:rFonts w:ascii="Consolas" w:hAnsi="Consolas" w:cs="Consolas"/>
+                <w:color w:val="000000"/>
+                <w:sz w:val="12"/>
+                <w:szCs w:val="12"/>
+                <w:lang w:val="pl-PL"/>
+              </w:rPr>
+            </w:pPr>
+            <w:r>
+              <w:rPr>
+                <w:rFonts w:ascii="Consolas" w:hAnsi="Consolas" w:cs="Consolas"/>
+                <w:color w:val="000000"/>
+                <w:sz w:val="19"/>
+                <w:szCs w:val="19"/>
+                <w:lang w:val="pl-PL"/>
+              </w:rPr>
+              <w:t xml:space="preserve">          </w:t>
+            </w:r>
+            <w:r>
+              <w:rPr>
+                <w:rFonts w:ascii="Consolas" w:hAnsi="Consolas" w:cs="Consolas"/>
+                <w:color w:val="000000"/>
+                <w:sz w:val="16"/>
+                <w:szCs w:val="16"/>
+                <w:highlight w:val="yellow"/>
+                <w:lang w:val="pl-PL"/>
+              </w:rPr>
+              <w:t>_</w:t>
+            </w:r>
+            <w:proofErr w:type="spellStart"/>
+            <w:r>
+              <w:rPr>
+                <w:rFonts w:ascii="Consolas" w:hAnsi="Consolas" w:cs="Consolas"/>
+                <w:color w:val="000000"/>
+                <w:sz w:val="16"/>
+                <w:szCs w:val="16"/>
+                <w:highlight w:val="yellow"/>
+                <w:lang w:val="pl-PL"/>
+              </w:rPr>
+              <w:t>unitOfWork.Complete</w:t>
+            </w:r>
+            <w:proofErr w:type="spellEnd"/>
+            <w:r>
+              <w:rPr>
+                <w:rFonts w:ascii="Consolas" w:hAnsi="Consolas" w:cs="Consolas"/>
+                <w:color w:val="000000"/>
+                <w:sz w:val="16"/>
+                <w:szCs w:val="16"/>
+                <w:highlight w:val="yellow"/>
+                <w:lang w:val="pl-PL"/>
+              </w:rPr>
+              <w:t>();</w:t>
+            </w:r>
+          </w:p>
+          <w:p>
+            <w:pPr>
+              <w:rPr>
+                <w:sz w:val="16"/>
+                <w:szCs w:val="16"/>
+                <w:lang w:val="pl-PL"/>
+              </w:rPr>
+            </w:pPr>
+            <w:r>
+              <w:rPr>
+                <w:rFonts w:ascii="Consolas" w:hAnsi="Consolas" w:cs="Consolas"/>
+                <w:color w:val="000000"/>
+                <w:sz w:val="16"/>
+                <w:szCs w:val="16"/>
+                <w:lang w:val="pl-PL"/>
+              </w:rPr>
+              <w:t xml:space="preserve">        }</w:t>
+            </w:r>
+          </w:p>
+        </w:tc>
+      </w:tr>
+    </w:tbl>
+    <w:p>
+      <w:pPr>
+        <w:rPr>
+          <w:lang w:val="pl-PL"/>
+        </w:rPr>
+      </w:pPr>
+    </w:p>
+    <w:p>
+      <w:pPr>
+        <w:rPr>
+          <w:lang w:val="pl-PL"/>
+        </w:rPr>
+      </w:pPr>
+      <w:r>
+        <w:rPr>
+          <w:lang w:val="pl-PL"/>
+        </w:rPr>
+        <w:t>Następnie ponownie przerabiamy kontroler</w:t>
+      </w:r>
+    </w:p>
+    <w:p>
+      <w:pPr>
+        <w:rPr>
+          <w:lang w:val="pl-PL"/>
+        </w:rPr>
+      </w:pPr>
+      <w:r>
+        <w:rPr>
+          <w:lang w:val="pl-PL"/>
+        </w:rPr>
+        <w:t xml:space="preserve"> </w:t>
+      </w:r>
+    </w:p>
+    <w:tbl>
+      <w:tblPr>
+        <w:tblStyle w:val="Tabela-Siatka"/>
+        <w:tblW w:w="0" w:type="auto"/>
+        <w:shd w:val="clear" w:color="auto" w:fill="F2F2F2" w:themeFill="background1" w:themeFillShade="F2"/>
+        <w:tblLook w:val="04A0" w:firstRow="1" w:lastRow="0" w:firstColumn="1" w:lastColumn="0" w:noHBand="0" w:noVBand="1"/>
+      </w:tblPr>
+      <w:tblGrid>
+        <w:gridCol w:w="9062"/>
+      </w:tblGrid>
+      <w:tr>
+        <w:tc>
+          <w:tcPr>
+            <w:tcW w:w="9062" w:type="dxa"/>
+            <w:shd w:val="clear" w:color="auto" w:fill="F2F2F2" w:themeFill="background1" w:themeFillShade="F2"/>
+          </w:tcPr>
+          <w:p>
+            <w:pPr>
+              <w:autoSpaceDE w:val="0"/>
+              <w:autoSpaceDN w:val="0"/>
+              <w:adjustRightInd w:val="0"/>
+              <w:rPr>
+                <w:rFonts w:ascii="Consolas" w:hAnsi="Consolas" w:cs="Consolas"/>
+                <w:color w:val="000000"/>
+                <w:sz w:val="16"/>
+                <w:szCs w:val="16"/>
+                <w:lang w:val="en-US"/>
+              </w:rPr>
+            </w:pPr>
+            <w:r>
+              <w:rPr>
+                <w:rFonts w:ascii="Consolas" w:hAnsi="Consolas" w:cs="Consolas"/>
+                <w:color w:val="0000FF"/>
+                <w:sz w:val="16"/>
+                <w:szCs w:val="16"/>
+                <w:lang w:val="en-US"/>
+              </w:rPr>
+              <w:t>namespace</w:t>
+            </w:r>
+            <w:r>
+              <w:rPr>
+                <w:rFonts w:ascii="Consolas" w:hAnsi="Consolas" w:cs="Consolas"/>
+                <w:color w:val="000000"/>
+                <w:sz w:val="16"/>
+                <w:szCs w:val="16"/>
+                <w:lang w:val="en-US"/>
+              </w:rPr>
+              <w:t xml:space="preserve"> </w:t>
+            </w:r>
+            <w:proofErr w:type="spellStart"/>
+            <w:r>
+              <w:rPr>
+                <w:rFonts w:ascii="Consolas" w:hAnsi="Consolas" w:cs="Consolas"/>
+                <w:color w:val="000000"/>
+                <w:sz w:val="16"/>
+                <w:szCs w:val="16"/>
+                <w:lang w:val="en-US"/>
+              </w:rPr>
+              <w:t>MyTasks.Controllers</w:t>
+            </w:r>
+            <w:proofErr w:type="spellEnd"/>
+          </w:p>
+          <w:p>
+            <w:pPr>
+              <w:autoSpaceDE w:val="0"/>
+              <w:autoSpaceDN w:val="0"/>
+              <w:adjustRightInd w:val="0"/>
+              <w:rPr>
+                <w:rFonts w:ascii="Consolas" w:hAnsi="Consolas" w:cs="Consolas"/>
+                <w:color w:val="000000"/>
+                <w:sz w:val="16"/>
+                <w:szCs w:val="16"/>
+                <w:lang w:val="en-US"/>
+              </w:rPr>
+            </w:pPr>
+            <w:r>
+              <w:rPr>
+                <w:rFonts w:ascii="Consolas" w:hAnsi="Consolas" w:cs="Consolas"/>
+                <w:color w:val="000000"/>
+                <w:sz w:val="16"/>
+                <w:szCs w:val="16"/>
+                <w:lang w:val="en-US"/>
+              </w:rPr>
+              <w:t>{</w:t>
+            </w:r>
+          </w:p>
+          <w:p>
+            <w:pPr>
+              <w:autoSpaceDE w:val="0"/>
+              <w:autoSpaceDN w:val="0"/>
+              <w:adjustRightInd w:val="0"/>
+              <w:rPr>
+                <w:rFonts w:ascii="Consolas" w:hAnsi="Consolas" w:cs="Consolas"/>
+                <w:color w:val="000000"/>
+                <w:sz w:val="16"/>
+                <w:szCs w:val="16"/>
+                <w:lang w:val="en-US"/>
+              </w:rPr>
+            </w:pPr>
+            <w:r>
+              <w:rPr>
+                <w:rFonts w:ascii="Consolas" w:hAnsi="Consolas" w:cs="Consolas"/>
+                <w:color w:val="000000"/>
+                <w:sz w:val="16"/>
+                <w:szCs w:val="16"/>
+                <w:lang w:val="en-US"/>
+              </w:rPr>
+              <w:t xml:space="preserve">    [Authorize]</w:t>
+            </w:r>
+          </w:p>
+          <w:p>
+            <w:pPr>
+              <w:autoSpaceDE w:val="0"/>
+              <w:autoSpaceDN w:val="0"/>
+              <w:adjustRightInd w:val="0"/>
+              <w:rPr>
+                <w:rFonts w:ascii="Consolas" w:hAnsi="Consolas" w:cs="Consolas"/>
+                <w:color w:val="000000"/>
+                <w:sz w:val="16"/>
+                <w:szCs w:val="16"/>
+                <w:lang w:val="en-US"/>
+              </w:rPr>
+            </w:pPr>
+            <w:r>
+              <w:rPr>
+                <w:rFonts w:ascii="Consolas" w:hAnsi="Consolas" w:cs="Consolas"/>
+                <w:color w:val="000000"/>
+                <w:sz w:val="16"/>
+                <w:szCs w:val="16"/>
+                <w:lang w:val="en-US"/>
+              </w:rPr>
+              <w:t xml:space="preserve">    </w:t>
+            </w:r>
+            <w:r>
+              <w:rPr>
+                <w:rFonts w:ascii="Consolas" w:hAnsi="Consolas" w:cs="Consolas"/>
+                <w:color w:val="0000FF"/>
+                <w:sz w:val="16"/>
+                <w:szCs w:val="16"/>
+                <w:lang w:val="en-US"/>
+              </w:rPr>
+              <w:t>public</w:t>
+            </w:r>
+            <w:r>
+              <w:rPr>
+                <w:rFonts w:ascii="Consolas" w:hAnsi="Consolas" w:cs="Consolas"/>
+                <w:color w:val="000000"/>
+                <w:sz w:val="16"/>
+                <w:szCs w:val="16"/>
+                <w:lang w:val="en-US"/>
+              </w:rPr>
+              <w:t xml:space="preserve"> </w:t>
+            </w:r>
+            <w:r>
+              <w:rPr>
+                <w:rFonts w:ascii="Consolas" w:hAnsi="Consolas" w:cs="Consolas"/>
+                <w:color w:val="0000FF"/>
+                <w:sz w:val="16"/>
+                <w:szCs w:val="16"/>
+                <w:lang w:val="en-US"/>
+              </w:rPr>
+              <w:t>class</w:t>
+            </w:r>
+            <w:r>
+              <w:rPr>
+                <w:rFonts w:ascii="Consolas" w:hAnsi="Consolas" w:cs="Consolas"/>
+                <w:color w:val="000000"/>
+                <w:sz w:val="16"/>
+                <w:szCs w:val="16"/>
+                <w:lang w:val="en-US"/>
+              </w:rPr>
+              <w:t xml:space="preserve"> </w:t>
+            </w:r>
+            <w:proofErr w:type="spellStart"/>
+            <w:r>
+              <w:rPr>
+                <w:rFonts w:ascii="Consolas" w:hAnsi="Consolas" w:cs="Consolas"/>
+                <w:color w:val="2B91AF"/>
+                <w:sz w:val="16"/>
+                <w:szCs w:val="16"/>
+                <w:lang w:val="en-US"/>
+              </w:rPr>
+              <w:t>TaskController</w:t>
+            </w:r>
+            <w:proofErr w:type="spellEnd"/>
+            <w:r>
+              <w:rPr>
+                <w:rFonts w:ascii="Consolas" w:hAnsi="Consolas" w:cs="Consolas"/>
+                <w:color w:val="000000"/>
+                <w:sz w:val="16"/>
+                <w:szCs w:val="16"/>
+                <w:lang w:val="en-US"/>
+              </w:rPr>
+              <w:t xml:space="preserve"> : Controller</w:t>
+            </w:r>
+          </w:p>
+          <w:p>
+            <w:pPr>
+              <w:autoSpaceDE w:val="0"/>
+              <w:autoSpaceDN w:val="0"/>
+              <w:adjustRightInd w:val="0"/>
+              <w:rPr>
+                <w:rFonts w:ascii="Consolas" w:hAnsi="Consolas" w:cs="Consolas"/>
+                <w:color w:val="000000"/>
+                <w:sz w:val="16"/>
+                <w:szCs w:val="16"/>
+                <w:lang w:val="en-US"/>
+              </w:rPr>
+            </w:pPr>
+            <w:r>
+              <w:rPr>
+                <w:rFonts w:ascii="Consolas" w:hAnsi="Consolas" w:cs="Consolas"/>
+                <w:color w:val="000000"/>
+                <w:sz w:val="16"/>
+                <w:szCs w:val="16"/>
+                <w:lang w:val="en-US"/>
+              </w:rPr>
+              <w:t xml:space="preserve">    {</w:t>
+            </w:r>
+          </w:p>
+          <w:p>
+            <w:pPr>
+              <w:autoSpaceDE w:val="0"/>
+              <w:autoSpaceDN w:val="0"/>
+              <w:adjustRightInd w:val="0"/>
+              <w:rPr>
+                <w:rFonts w:ascii="Consolas" w:hAnsi="Consolas" w:cs="Consolas"/>
+                <w:color w:val="000000"/>
+                <w:sz w:val="16"/>
+                <w:szCs w:val="16"/>
+                <w:lang w:val="en-US"/>
+              </w:rPr>
+            </w:pPr>
+          </w:p>
+          <w:p>
+            <w:pPr>
+              <w:autoSpaceDE w:val="0"/>
+              <w:autoSpaceDN w:val="0"/>
+              <w:adjustRightInd w:val="0"/>
+              <w:rPr>
+                <w:rFonts w:ascii="Consolas" w:hAnsi="Consolas" w:cs="Consolas"/>
+                <w:color w:val="000000"/>
+                <w:sz w:val="16"/>
+                <w:szCs w:val="16"/>
+                <w:lang w:val="en-US"/>
+              </w:rPr>
+            </w:pPr>
+            <w:r>
+              <w:rPr>
+                <w:rFonts w:ascii="Consolas" w:hAnsi="Consolas" w:cs="Consolas"/>
+                <w:color w:val="000000"/>
+                <w:sz w:val="16"/>
+                <w:szCs w:val="16"/>
+                <w:lang w:val="en-US"/>
+              </w:rPr>
+              <w:t xml:space="preserve">        </w:t>
+            </w:r>
+            <w:r>
+              <w:rPr>
+                <w:rFonts w:ascii="Consolas" w:hAnsi="Consolas" w:cs="Consolas"/>
+                <w:color w:val="FFFFFF" w:themeColor="background1"/>
+                <w:sz w:val="16"/>
+                <w:szCs w:val="16"/>
+                <w:highlight w:val="red"/>
+                <w:lang w:val="en-US"/>
+              </w:rPr>
+              <w:t xml:space="preserve">private </w:t>
+            </w:r>
+            <w:proofErr w:type="spellStart"/>
+            <w:r>
+              <w:rPr>
+                <w:rFonts w:ascii="Consolas" w:hAnsi="Consolas" w:cs="Consolas"/>
+                <w:color w:val="FFFFFF" w:themeColor="background1"/>
+                <w:sz w:val="16"/>
+                <w:szCs w:val="16"/>
+                <w:highlight w:val="red"/>
+                <w:lang w:val="en-US"/>
+              </w:rPr>
+              <w:t>readonly</w:t>
+            </w:r>
+            <w:proofErr w:type="spellEnd"/>
+            <w:r>
+              <w:rPr>
+                <w:rFonts w:ascii="Consolas" w:hAnsi="Consolas" w:cs="Consolas"/>
+                <w:color w:val="FFFFFF" w:themeColor="background1"/>
+                <w:sz w:val="16"/>
+                <w:szCs w:val="16"/>
+                <w:highlight w:val="red"/>
+                <w:lang w:val="en-US"/>
+              </w:rPr>
+              <w:t xml:space="preserve"> UnitOfWork _</w:t>
+            </w:r>
+            <w:proofErr w:type="spellStart"/>
+            <w:r>
+              <w:rPr>
+                <w:rFonts w:ascii="Consolas" w:hAnsi="Consolas" w:cs="Consolas"/>
+                <w:color w:val="FFFFFF" w:themeColor="background1"/>
+                <w:sz w:val="16"/>
+                <w:szCs w:val="16"/>
+                <w:highlight w:val="red"/>
+                <w:lang w:val="en-US"/>
+              </w:rPr>
+              <w:t>unitOfWork</w:t>
+            </w:r>
+            <w:proofErr w:type="spellEnd"/>
+            <w:r>
+              <w:rPr>
+                <w:rFonts w:ascii="Consolas" w:hAnsi="Consolas" w:cs="Consolas"/>
+                <w:color w:val="FFFFFF" w:themeColor="background1"/>
+                <w:sz w:val="16"/>
+                <w:szCs w:val="16"/>
+                <w:highlight w:val="red"/>
+                <w:lang w:val="en-US"/>
+              </w:rPr>
+              <w:t>;</w:t>
+            </w:r>
+          </w:p>
+          <w:p>
+            <w:pPr>
+              <w:autoSpaceDE w:val="0"/>
+              <w:autoSpaceDN w:val="0"/>
+              <w:adjustRightInd w:val="0"/>
+              <w:rPr>
+                <w:rFonts w:ascii="Consolas" w:hAnsi="Consolas" w:cs="Consolas"/>
+                <w:color w:val="000000"/>
+                <w:sz w:val="16"/>
+                <w:szCs w:val="16"/>
+                <w:lang w:val="en-US"/>
+              </w:rPr>
+            </w:pPr>
+            <w:r>
+              <w:rPr>
+                <w:rFonts w:ascii="Consolas" w:hAnsi="Consolas" w:cs="Consolas"/>
+                <w:color w:val="000000"/>
+                <w:sz w:val="16"/>
+                <w:szCs w:val="16"/>
+                <w:lang w:val="en-US"/>
+              </w:rPr>
+              <w:t xml:space="preserve">        </w:t>
+            </w:r>
+            <w:r>
+              <w:rPr>
+                <w:rFonts w:ascii="Consolas" w:hAnsi="Consolas" w:cs="Consolas"/>
+                <w:color w:val="0000FF"/>
+                <w:sz w:val="16"/>
+                <w:szCs w:val="16"/>
+                <w:highlight w:val="yellow"/>
+                <w:lang w:val="en-US"/>
+              </w:rPr>
+              <w:t>private</w:t>
+            </w:r>
+            <w:r>
+              <w:rPr>
+                <w:rFonts w:ascii="Consolas" w:hAnsi="Consolas" w:cs="Consolas"/>
+                <w:color w:val="000000"/>
+                <w:sz w:val="16"/>
+                <w:szCs w:val="16"/>
+                <w:highlight w:val="yellow"/>
+                <w:lang w:val="en-US"/>
+              </w:rPr>
+              <w:t xml:space="preserve"> </w:t>
+            </w:r>
+            <w:proofErr w:type="spellStart"/>
+            <w:r>
+              <w:rPr>
+                <w:rFonts w:ascii="Consolas" w:hAnsi="Consolas" w:cs="Consolas"/>
+                <w:color w:val="0000FF"/>
+                <w:sz w:val="16"/>
+                <w:szCs w:val="16"/>
+                <w:highlight w:val="yellow"/>
+                <w:lang w:val="en-US"/>
+              </w:rPr>
+              <w:t>readonly</w:t>
+            </w:r>
+            <w:proofErr w:type="spellEnd"/>
+            <w:r>
+              <w:rPr>
+                <w:rFonts w:ascii="Consolas" w:hAnsi="Consolas" w:cs="Consolas"/>
+                <w:color w:val="000000"/>
+                <w:sz w:val="16"/>
+                <w:szCs w:val="16"/>
+                <w:highlight w:val="yellow"/>
+                <w:lang w:val="en-US"/>
+              </w:rPr>
+              <w:t xml:space="preserve"> </w:t>
+            </w:r>
+            <w:proofErr w:type="spellStart"/>
+            <w:r>
+              <w:rPr>
+                <w:rFonts w:ascii="Consolas" w:hAnsi="Consolas" w:cs="Consolas"/>
+                <w:color w:val="000000"/>
+                <w:sz w:val="16"/>
+                <w:szCs w:val="16"/>
+                <w:highlight w:val="yellow"/>
+                <w:lang w:val="en-US"/>
+              </w:rPr>
+              <w:t>TaskService</w:t>
+            </w:r>
+            <w:proofErr w:type="spellEnd"/>
+            <w:r>
+              <w:rPr>
+                <w:rFonts w:ascii="Consolas" w:hAnsi="Consolas" w:cs="Consolas"/>
+                <w:color w:val="000000"/>
+                <w:sz w:val="16"/>
+                <w:szCs w:val="16"/>
+                <w:highlight w:val="yellow"/>
+                <w:lang w:val="en-US"/>
+              </w:rPr>
+              <w:t xml:space="preserve"> _</w:t>
+            </w:r>
+            <w:proofErr w:type="spellStart"/>
+            <w:r>
+              <w:rPr>
+                <w:rFonts w:ascii="Consolas" w:hAnsi="Consolas" w:cs="Consolas"/>
+                <w:color w:val="000000"/>
+                <w:sz w:val="16"/>
+                <w:szCs w:val="16"/>
+                <w:highlight w:val="yellow"/>
+                <w:lang w:val="en-US"/>
+              </w:rPr>
+              <w:t>taskService</w:t>
+            </w:r>
+            <w:proofErr w:type="spellEnd"/>
+            <w:r>
+              <w:rPr>
+                <w:rFonts w:ascii="Consolas" w:hAnsi="Consolas" w:cs="Consolas"/>
+                <w:color w:val="000000"/>
+                <w:sz w:val="16"/>
+                <w:szCs w:val="16"/>
+                <w:highlight w:val="yellow"/>
+                <w:lang w:val="en-US"/>
+              </w:rPr>
+              <w:t>;</w:t>
+            </w:r>
+          </w:p>
+          <w:p>
+            <w:pPr>
+              <w:autoSpaceDE w:val="0"/>
+              <w:autoSpaceDN w:val="0"/>
+              <w:adjustRightInd w:val="0"/>
+              <w:rPr>
+                <w:rFonts w:ascii="Consolas" w:hAnsi="Consolas" w:cs="Consolas"/>
+                <w:color w:val="000000"/>
+                <w:sz w:val="16"/>
+                <w:szCs w:val="16"/>
+                <w:lang w:val="en-US"/>
+              </w:rPr>
+            </w:pPr>
+          </w:p>
+          <w:p>
+            <w:pPr>
+              <w:autoSpaceDE w:val="0"/>
+              <w:autoSpaceDN w:val="0"/>
+              <w:adjustRightInd w:val="0"/>
+              <w:rPr>
+                <w:rFonts w:ascii="Consolas" w:hAnsi="Consolas" w:cs="Consolas"/>
+                <w:color w:val="000000"/>
+                <w:sz w:val="16"/>
+                <w:szCs w:val="16"/>
+                <w:lang w:val="en-US"/>
+              </w:rPr>
+            </w:pPr>
+            <w:r>
+              <w:rPr>
+                <w:rFonts w:ascii="Consolas" w:hAnsi="Consolas" w:cs="Consolas"/>
+                <w:color w:val="000000"/>
+                <w:sz w:val="16"/>
+                <w:szCs w:val="16"/>
+                <w:lang w:val="en-US"/>
+              </w:rPr>
+              <w:t xml:space="preserve">        </w:t>
+            </w:r>
+            <w:r>
+              <w:rPr>
+                <w:rFonts w:ascii="Consolas" w:hAnsi="Consolas" w:cs="Consolas"/>
+                <w:color w:val="0000FF"/>
+                <w:sz w:val="16"/>
+                <w:szCs w:val="16"/>
+                <w:lang w:val="en-US"/>
+              </w:rPr>
+              <w:t>public</w:t>
+            </w:r>
+            <w:r>
+              <w:rPr>
+                <w:rFonts w:ascii="Consolas" w:hAnsi="Consolas" w:cs="Consolas"/>
+                <w:color w:val="000000"/>
+                <w:sz w:val="16"/>
+                <w:szCs w:val="16"/>
+                <w:lang w:val="en-US"/>
+              </w:rPr>
+              <w:t xml:space="preserve"> </w:t>
+            </w:r>
+            <w:proofErr w:type="spellStart"/>
+            <w:r>
+              <w:rPr>
+                <w:rFonts w:ascii="Consolas" w:hAnsi="Consolas" w:cs="Consolas"/>
+                <w:color w:val="2B91AF"/>
+                <w:sz w:val="16"/>
+                <w:szCs w:val="16"/>
+                <w:lang w:val="en-US"/>
+              </w:rPr>
+              <w:t>TaskController</w:t>
+            </w:r>
+            <w:proofErr w:type="spellEnd"/>
+            <w:r>
+              <w:rPr>
+                <w:rFonts w:ascii="Consolas" w:hAnsi="Consolas" w:cs="Consolas"/>
+                <w:color w:val="000000"/>
+                <w:sz w:val="16"/>
+                <w:szCs w:val="16"/>
+                <w:lang w:val="en-US"/>
+              </w:rPr>
+              <w:t>(</w:t>
+            </w:r>
+            <w:proofErr w:type="spellStart"/>
+            <w:r>
+              <w:rPr>
+                <w:rFonts w:ascii="Consolas" w:hAnsi="Consolas" w:cs="Consolas"/>
+                <w:color w:val="000000"/>
+                <w:sz w:val="16"/>
+                <w:szCs w:val="16"/>
+                <w:lang w:val="en-US"/>
+              </w:rPr>
+              <w:t>ApplicationDbContext</w:t>
+            </w:r>
+            <w:proofErr w:type="spellEnd"/>
+            <w:r>
+              <w:rPr>
+                <w:rFonts w:ascii="Consolas" w:hAnsi="Consolas" w:cs="Consolas"/>
+                <w:color w:val="000000"/>
+                <w:sz w:val="16"/>
+                <w:szCs w:val="16"/>
+                <w:lang w:val="en-US"/>
+              </w:rPr>
+              <w:t xml:space="preserve"> context)</w:t>
+            </w:r>
+          </w:p>
+          <w:p>
+            <w:pPr>
+              <w:autoSpaceDE w:val="0"/>
+              <w:autoSpaceDN w:val="0"/>
+              <w:adjustRightInd w:val="0"/>
+              <w:rPr>
+                <w:rFonts w:ascii="Consolas" w:hAnsi="Consolas" w:cs="Consolas"/>
+                <w:color w:val="000000"/>
+                <w:sz w:val="16"/>
+                <w:szCs w:val="16"/>
+                <w:lang w:val="en-US"/>
+              </w:rPr>
+            </w:pPr>
+            <w:r>
+              <w:rPr>
+                <w:rFonts w:ascii="Consolas" w:hAnsi="Consolas" w:cs="Consolas"/>
+                <w:color w:val="000000"/>
+                <w:sz w:val="16"/>
+                <w:szCs w:val="16"/>
+                <w:lang w:val="en-US"/>
+              </w:rPr>
+              <w:t xml:space="preserve">        {</w:t>
+            </w:r>
+          </w:p>
+          <w:p>
+            <w:pPr>
+              <w:autoSpaceDE w:val="0"/>
+              <w:autoSpaceDN w:val="0"/>
+              <w:adjustRightInd w:val="0"/>
+              <w:rPr>
+                <w:rFonts w:ascii="Consolas" w:hAnsi="Consolas" w:cs="Consolas"/>
+                <w:color w:val="FFFFFF" w:themeColor="background1"/>
+                <w:sz w:val="16"/>
+                <w:szCs w:val="16"/>
+                <w:lang w:val="en-US"/>
+              </w:rPr>
+            </w:pPr>
+            <w:r>
+              <w:rPr>
+                <w:rFonts w:ascii="Consolas" w:hAnsi="Consolas" w:cs="Consolas"/>
+                <w:color w:val="000000"/>
+                <w:sz w:val="16"/>
+                <w:szCs w:val="16"/>
+                <w:lang w:val="en-US"/>
+              </w:rPr>
+              <w:t xml:space="preserve">            </w:t>
+            </w:r>
+            <w:r>
+              <w:rPr>
+                <w:rFonts w:ascii="Consolas" w:hAnsi="Consolas" w:cs="Consolas"/>
+                <w:color w:val="FFFFFF" w:themeColor="background1"/>
+                <w:sz w:val="16"/>
+                <w:szCs w:val="16"/>
+                <w:highlight w:val="red"/>
+                <w:lang w:val="en-US"/>
+              </w:rPr>
+              <w:t>_</w:t>
+            </w:r>
+            <w:proofErr w:type="spellStart"/>
+            <w:r>
+              <w:rPr>
+                <w:rFonts w:ascii="Consolas" w:hAnsi="Consolas" w:cs="Consolas"/>
+                <w:color w:val="FFFFFF" w:themeColor="background1"/>
+                <w:sz w:val="16"/>
+                <w:szCs w:val="16"/>
+                <w:highlight w:val="red"/>
+                <w:lang w:val="en-US"/>
+              </w:rPr>
+              <w:t>unitOfWork</w:t>
+            </w:r>
+            <w:proofErr w:type="spellEnd"/>
+            <w:r>
+              <w:rPr>
+                <w:rFonts w:ascii="Consolas" w:hAnsi="Consolas" w:cs="Consolas"/>
+                <w:color w:val="FFFFFF" w:themeColor="background1"/>
+                <w:sz w:val="16"/>
+                <w:szCs w:val="16"/>
+                <w:highlight w:val="red"/>
+                <w:lang w:val="en-US"/>
+              </w:rPr>
+              <w:t xml:space="preserve"> = new UnitOfWork(context);</w:t>
+            </w:r>
+          </w:p>
+          <w:p>
+            <w:pPr>
+              <w:autoSpaceDE w:val="0"/>
+              <w:autoSpaceDN w:val="0"/>
+              <w:adjustRightInd w:val="0"/>
+              <w:rPr>
+                <w:rFonts w:ascii="Consolas" w:hAnsi="Consolas" w:cs="Consolas"/>
+                <w:color w:val="000000"/>
+                <w:sz w:val="16"/>
+                <w:szCs w:val="16"/>
+                <w:lang w:val="en-US"/>
+              </w:rPr>
+            </w:pPr>
+            <w:r>
+              <w:rPr>
+                <w:rFonts w:ascii="Consolas" w:hAnsi="Consolas" w:cs="Consolas"/>
+                <w:color w:val="000000"/>
+                <w:sz w:val="16"/>
+                <w:szCs w:val="16"/>
+                <w:lang w:val="en-US"/>
+              </w:rPr>
+              <w:t xml:space="preserve">            </w:t>
+            </w:r>
+            <w:r>
+              <w:rPr>
+                <w:rFonts w:ascii="Consolas" w:hAnsi="Consolas" w:cs="Consolas"/>
+                <w:color w:val="000000"/>
+                <w:sz w:val="16"/>
+                <w:szCs w:val="16"/>
+                <w:highlight w:val="yellow"/>
+                <w:lang w:val="en-US"/>
+              </w:rPr>
+              <w:t>_</w:t>
+            </w:r>
+            <w:proofErr w:type="spellStart"/>
+            <w:r>
+              <w:rPr>
+                <w:rFonts w:ascii="Consolas" w:hAnsi="Consolas" w:cs="Consolas"/>
+                <w:color w:val="000000"/>
+                <w:sz w:val="16"/>
+                <w:szCs w:val="16"/>
+                <w:highlight w:val="yellow"/>
+                <w:lang w:val="en-US"/>
+              </w:rPr>
+              <w:t>taskService</w:t>
+            </w:r>
+            <w:proofErr w:type="spellEnd"/>
+            <w:r>
+              <w:rPr>
+                <w:rFonts w:ascii="Consolas" w:hAnsi="Consolas" w:cs="Consolas"/>
+                <w:color w:val="000000"/>
+                <w:sz w:val="16"/>
+                <w:szCs w:val="16"/>
+                <w:highlight w:val="yellow"/>
+                <w:lang w:val="en-US"/>
+              </w:rPr>
+              <w:t xml:space="preserve"> = </w:t>
+            </w:r>
+            <w:r>
+              <w:rPr>
+                <w:rFonts w:ascii="Consolas" w:hAnsi="Consolas" w:cs="Consolas"/>
+                <w:color w:val="0000FF"/>
+                <w:sz w:val="16"/>
+                <w:szCs w:val="16"/>
+                <w:highlight w:val="yellow"/>
+                <w:lang w:val="en-US"/>
+              </w:rPr>
+              <w:t>new</w:t>
+            </w:r>
+            <w:r>
+              <w:rPr>
+                <w:rFonts w:ascii="Consolas" w:hAnsi="Consolas" w:cs="Consolas"/>
+                <w:color w:val="000000"/>
+                <w:sz w:val="16"/>
+                <w:szCs w:val="16"/>
+                <w:highlight w:val="yellow"/>
+                <w:lang w:val="en-US"/>
+              </w:rPr>
+              <w:t xml:space="preserve"> </w:t>
+            </w:r>
+            <w:proofErr w:type="spellStart"/>
+            <w:r>
+              <w:rPr>
+                <w:rFonts w:ascii="Consolas" w:hAnsi="Consolas" w:cs="Consolas"/>
+                <w:color w:val="000000"/>
+                <w:sz w:val="16"/>
+                <w:szCs w:val="16"/>
+                <w:highlight w:val="yellow"/>
+                <w:lang w:val="en-US"/>
+              </w:rPr>
+              <w:t>TaskService</w:t>
+            </w:r>
+            <w:proofErr w:type="spellEnd"/>
+            <w:r>
+              <w:rPr>
+                <w:rFonts w:ascii="Consolas" w:hAnsi="Consolas" w:cs="Consolas"/>
+                <w:color w:val="000000"/>
+                <w:sz w:val="16"/>
+                <w:szCs w:val="16"/>
+                <w:highlight w:val="yellow"/>
+                <w:lang w:val="en-US"/>
+              </w:rPr>
+              <w:t>(</w:t>
+            </w:r>
+            <w:r>
+              <w:rPr>
+                <w:rFonts w:ascii="Consolas" w:hAnsi="Consolas" w:cs="Consolas"/>
+                <w:color w:val="0000FF"/>
+                <w:sz w:val="16"/>
+                <w:szCs w:val="16"/>
+                <w:highlight w:val="yellow"/>
+                <w:lang w:val="en-US"/>
+              </w:rPr>
+              <w:t>new</w:t>
+            </w:r>
+            <w:r>
+              <w:rPr>
+                <w:rFonts w:ascii="Consolas" w:hAnsi="Consolas" w:cs="Consolas"/>
+                <w:color w:val="000000"/>
+                <w:sz w:val="16"/>
+                <w:szCs w:val="16"/>
+                <w:highlight w:val="yellow"/>
+                <w:lang w:val="en-US"/>
+              </w:rPr>
+              <w:t xml:space="preserve"> UnitOfWork(context));</w:t>
+            </w:r>
+          </w:p>
+          <w:p>
+            <w:pPr>
+              <w:rPr>
+                <w:sz w:val="16"/>
+                <w:szCs w:val="16"/>
+                <w:lang w:val="pl-PL"/>
+              </w:rPr>
+            </w:pPr>
+            <w:r>
+              <w:rPr>
+                <w:rFonts w:ascii="Consolas" w:hAnsi="Consolas" w:cs="Consolas"/>
+                <w:color w:val="000000"/>
+                <w:sz w:val="16"/>
+                <w:szCs w:val="16"/>
+                <w:lang w:val="en-US"/>
+              </w:rPr>
+              <w:t xml:space="preserve">        </w:t>
+            </w:r>
+            <w:r>
+              <w:rPr>
+                <w:rFonts w:ascii="Consolas" w:hAnsi="Consolas" w:cs="Consolas"/>
+                <w:color w:val="000000"/>
+                <w:sz w:val="16"/>
+                <w:szCs w:val="16"/>
+                <w:lang w:val="pl-PL"/>
+              </w:rPr>
+              <w:t>}</w:t>
+            </w:r>
+          </w:p>
+        </w:tc>
+      </w:tr>
+    </w:tbl>
+    <w:p>
+      <w:pPr>
+        <w:rPr>
+          <w:lang w:val="pl-PL"/>
+        </w:rPr>
+      </w:pPr>
+    </w:p>
+    <w:tbl>
+      <w:tblPr>
+        <w:tblStyle w:val="Tabela-Siatka"/>
+        <w:tblW w:w="0" w:type="auto"/>
+        <w:shd w:val="clear" w:color="auto" w:fill="F2F2F2" w:themeFill="background1" w:themeFillShade="F2"/>
+        <w:tblLook w:val="04A0" w:firstRow="1" w:lastRow="0" w:firstColumn="1" w:lastColumn="0" w:noHBand="0" w:noVBand="1"/>
+      </w:tblPr>
+      <w:tblGrid>
+        <w:gridCol w:w="9062"/>
+      </w:tblGrid>
+      <w:tr>
+        <w:tc>
+          <w:tcPr>
+            <w:tcW w:w="9062" w:type="dxa"/>
+            <w:shd w:val="clear" w:color="auto" w:fill="F2F2F2" w:themeFill="background1" w:themeFillShade="F2"/>
+          </w:tcPr>
+          <w:p>
+            <w:pPr>
+              <w:autoSpaceDE w:val="0"/>
+              <w:autoSpaceDN w:val="0"/>
+              <w:adjustRightInd w:val="0"/>
+              <w:rPr>
+                <w:rFonts w:ascii="Consolas" w:hAnsi="Consolas" w:cs="Consolas"/>
+                <w:color w:val="000000"/>
+                <w:sz w:val="16"/>
+                <w:szCs w:val="16"/>
+                <w:lang w:val="en-US"/>
+              </w:rPr>
+            </w:pPr>
+            <w:r>
+              <w:rPr>
+                <w:rFonts w:ascii="Consolas" w:hAnsi="Consolas" w:cs="Consolas"/>
+                <w:color w:val="000000"/>
+                <w:sz w:val="16"/>
+                <w:szCs w:val="16"/>
+                <w:lang w:val="en-US"/>
+              </w:rPr>
+              <w:t xml:space="preserve">      [</w:t>
+            </w:r>
+            <w:proofErr w:type="spellStart"/>
+            <w:r>
+              <w:rPr>
+                <w:rFonts w:ascii="Consolas" w:hAnsi="Consolas" w:cs="Consolas"/>
+                <w:color w:val="000000"/>
+                <w:sz w:val="16"/>
+                <w:szCs w:val="16"/>
+                <w:lang w:val="en-US"/>
+              </w:rPr>
+              <w:t>HttpPost</w:t>
+            </w:r>
+            <w:proofErr w:type="spellEnd"/>
+            <w:r>
+              <w:rPr>
+                <w:rFonts w:ascii="Consolas" w:hAnsi="Consolas" w:cs="Consolas"/>
+                <w:color w:val="000000"/>
+                <w:sz w:val="16"/>
+                <w:szCs w:val="16"/>
+                <w:lang w:val="en-US"/>
+              </w:rPr>
+              <w:t>]</w:t>
+            </w:r>
+          </w:p>
+          <w:p>
+            <w:pPr>
+              <w:autoSpaceDE w:val="0"/>
+              <w:autoSpaceDN w:val="0"/>
+              <w:adjustRightInd w:val="0"/>
+              <w:rPr>
+                <w:rFonts w:ascii="Consolas" w:hAnsi="Consolas" w:cs="Consolas"/>
+                <w:color w:val="000000"/>
+                <w:sz w:val="16"/>
+                <w:szCs w:val="16"/>
+                <w:lang w:val="en-US"/>
+              </w:rPr>
+            </w:pPr>
+            <w:r>
+              <w:rPr>
+                <w:rFonts w:ascii="Consolas" w:hAnsi="Consolas" w:cs="Consolas"/>
+                <w:color w:val="000000"/>
+                <w:sz w:val="16"/>
+                <w:szCs w:val="16"/>
+                <w:lang w:val="en-US"/>
+              </w:rPr>
+              <w:t xml:space="preserve">        </w:t>
+            </w:r>
+            <w:r>
+              <w:rPr>
+                <w:rFonts w:ascii="Consolas" w:hAnsi="Consolas" w:cs="Consolas"/>
+                <w:color w:val="0000FF"/>
+                <w:sz w:val="16"/>
+                <w:szCs w:val="16"/>
+                <w:lang w:val="en-US"/>
+              </w:rPr>
+              <w:t>public</w:t>
+            </w:r>
+            <w:r>
+              <w:rPr>
+                <w:rFonts w:ascii="Consolas" w:hAnsi="Consolas" w:cs="Consolas"/>
+                <w:color w:val="000000"/>
+                <w:sz w:val="16"/>
+                <w:szCs w:val="16"/>
+                <w:lang w:val="en-US"/>
+              </w:rPr>
+              <w:t xml:space="preserve"> </w:t>
+            </w:r>
+            <w:proofErr w:type="spellStart"/>
+            <w:r>
+              <w:rPr>
+                <w:rFonts w:ascii="Consolas" w:hAnsi="Consolas" w:cs="Consolas"/>
+                <w:color w:val="000000"/>
+                <w:sz w:val="16"/>
+                <w:szCs w:val="16"/>
+                <w:lang w:val="en-US"/>
+              </w:rPr>
+              <w:t>IActionResult</w:t>
+            </w:r>
+            <w:proofErr w:type="spellEnd"/>
+            <w:r>
+              <w:rPr>
+                <w:rFonts w:ascii="Consolas" w:hAnsi="Consolas" w:cs="Consolas"/>
+                <w:color w:val="000000"/>
+                <w:sz w:val="16"/>
+                <w:szCs w:val="16"/>
+                <w:lang w:val="en-US"/>
+              </w:rPr>
+              <w:t xml:space="preserve"> Delete(</w:t>
+            </w:r>
+            <w:r>
+              <w:rPr>
+                <w:rFonts w:ascii="Consolas" w:hAnsi="Consolas" w:cs="Consolas"/>
+                <w:color w:val="0000FF"/>
+                <w:sz w:val="16"/>
+                <w:szCs w:val="16"/>
+                <w:lang w:val="en-US"/>
+              </w:rPr>
+              <w:t>int</w:t>
+            </w:r>
+            <w:r>
+              <w:rPr>
+                <w:rFonts w:ascii="Consolas" w:hAnsi="Consolas" w:cs="Consolas"/>
+                <w:color w:val="000000"/>
+                <w:sz w:val="16"/>
+                <w:szCs w:val="16"/>
+                <w:lang w:val="en-US"/>
+              </w:rPr>
+              <w:t xml:space="preserve"> id)</w:t>
+            </w:r>
+          </w:p>
+          <w:p>
+            <w:pPr>
+              <w:autoSpaceDE w:val="0"/>
+              <w:autoSpaceDN w:val="0"/>
+              <w:adjustRightInd w:val="0"/>
+              <w:rPr>
+                <w:rFonts w:ascii="Consolas" w:hAnsi="Consolas" w:cs="Consolas"/>
+                <w:color w:val="000000"/>
+                <w:sz w:val="16"/>
+                <w:szCs w:val="16"/>
+                <w:lang w:val="en-US"/>
+              </w:rPr>
+            </w:pPr>
+            <w:r>
+              <w:rPr>
+                <w:rFonts w:ascii="Consolas" w:hAnsi="Consolas" w:cs="Consolas"/>
+                <w:color w:val="000000"/>
+                <w:sz w:val="16"/>
+                <w:szCs w:val="16"/>
+                <w:lang w:val="en-US"/>
+              </w:rPr>
+              <w:t xml:space="preserve">        {</w:t>
+            </w:r>
+          </w:p>
+          <w:p>
+            <w:pPr>
+              <w:autoSpaceDE w:val="0"/>
+              <w:autoSpaceDN w:val="0"/>
+              <w:adjustRightInd w:val="0"/>
+              <w:rPr>
+                <w:rFonts w:ascii="Consolas" w:hAnsi="Consolas" w:cs="Consolas"/>
+                <w:color w:val="000000"/>
+                <w:sz w:val="16"/>
+                <w:szCs w:val="16"/>
+                <w:lang w:val="en-US"/>
+              </w:rPr>
+            </w:pPr>
+            <w:r>
+              <w:rPr>
+                <w:rFonts w:ascii="Consolas" w:hAnsi="Consolas" w:cs="Consolas"/>
+                <w:color w:val="000000"/>
+                <w:sz w:val="16"/>
+                <w:szCs w:val="16"/>
+                <w:lang w:val="en-US"/>
+              </w:rPr>
+              <w:t xml:space="preserve">            </w:t>
+            </w:r>
+            <w:r>
+              <w:rPr>
+                <w:rFonts w:ascii="Consolas" w:hAnsi="Consolas" w:cs="Consolas"/>
+                <w:color w:val="0000FF"/>
+                <w:sz w:val="16"/>
+                <w:szCs w:val="16"/>
+                <w:lang w:val="en-US"/>
+              </w:rPr>
+              <w:t>try</w:t>
+            </w:r>
+          </w:p>
+          <w:p>
+            <w:pPr>
+              <w:autoSpaceDE w:val="0"/>
+              <w:autoSpaceDN w:val="0"/>
+              <w:adjustRightInd w:val="0"/>
+              <w:rPr>
+                <w:rFonts w:ascii="Consolas" w:hAnsi="Consolas" w:cs="Consolas"/>
+                <w:color w:val="000000"/>
+                <w:sz w:val="16"/>
+                <w:szCs w:val="16"/>
+                <w:lang w:val="en-US"/>
+              </w:rPr>
+            </w:pPr>
+            <w:r>
+              <w:rPr>
+                <w:rFonts w:ascii="Consolas" w:hAnsi="Consolas" w:cs="Consolas"/>
+                <w:color w:val="000000"/>
+                <w:sz w:val="16"/>
+                <w:szCs w:val="16"/>
+                <w:lang w:val="en-US"/>
+              </w:rPr>
+              <w:t xml:space="preserve">            {</w:t>
+            </w:r>
+          </w:p>
+          <w:p>
+            <w:pPr>
+              <w:autoSpaceDE w:val="0"/>
+              <w:autoSpaceDN w:val="0"/>
+              <w:adjustRightInd w:val="0"/>
+              <w:rPr>
+                <w:rFonts w:ascii="Consolas" w:hAnsi="Consolas" w:cs="Consolas"/>
+                <w:color w:val="000000"/>
+                <w:sz w:val="16"/>
+                <w:szCs w:val="16"/>
+                <w:lang w:val="en-US"/>
+              </w:rPr>
+            </w:pPr>
+            <w:r>
+              <w:rPr>
+                <w:rFonts w:ascii="Consolas" w:hAnsi="Consolas" w:cs="Consolas"/>
+                <w:color w:val="000000"/>
+                <w:sz w:val="16"/>
+                <w:szCs w:val="16"/>
+                <w:lang w:val="en-US"/>
+              </w:rPr>
+              <w:t xml:space="preserve">                </w:t>
+            </w:r>
+            <w:r>
+              <w:rPr>
+                <w:rFonts w:ascii="Consolas" w:hAnsi="Consolas" w:cs="Consolas"/>
+                <w:color w:val="0000FF"/>
+                <w:sz w:val="16"/>
+                <w:szCs w:val="16"/>
+                <w:lang w:val="en-US"/>
+              </w:rPr>
+              <w:t>var</w:t>
+            </w:r>
+            <w:r>
+              <w:rPr>
+                <w:rFonts w:ascii="Consolas" w:hAnsi="Consolas" w:cs="Consolas"/>
+                <w:color w:val="000000"/>
+                <w:sz w:val="16"/>
+                <w:szCs w:val="16"/>
+                <w:lang w:val="en-US"/>
+              </w:rPr>
+              <w:t xml:space="preserve"> </w:t>
+            </w:r>
+            <w:proofErr w:type="spellStart"/>
+            <w:r>
+              <w:rPr>
+                <w:rFonts w:ascii="Consolas" w:hAnsi="Consolas" w:cs="Consolas"/>
+                <w:color w:val="000000"/>
+                <w:sz w:val="16"/>
+                <w:szCs w:val="16"/>
+                <w:lang w:val="en-US"/>
+              </w:rPr>
+              <w:t>userId</w:t>
+            </w:r>
+            <w:proofErr w:type="spellEnd"/>
+            <w:r>
+              <w:rPr>
+                <w:rFonts w:ascii="Consolas" w:hAnsi="Consolas" w:cs="Consolas"/>
+                <w:color w:val="000000"/>
+                <w:sz w:val="16"/>
+                <w:szCs w:val="16"/>
+                <w:lang w:val="en-US"/>
+              </w:rPr>
+              <w:t xml:space="preserve"> = </w:t>
+            </w:r>
+            <w:proofErr w:type="spellStart"/>
+            <w:r>
+              <w:rPr>
+                <w:rFonts w:ascii="Consolas" w:hAnsi="Consolas" w:cs="Consolas"/>
+                <w:color w:val="000000"/>
+                <w:sz w:val="16"/>
+                <w:szCs w:val="16"/>
+                <w:lang w:val="en-US"/>
+              </w:rPr>
+              <w:t>User.GetUserId</w:t>
+            </w:r>
+            <w:proofErr w:type="spellEnd"/>
+            <w:r>
+              <w:rPr>
+                <w:rFonts w:ascii="Consolas" w:hAnsi="Consolas" w:cs="Consolas"/>
+                <w:color w:val="000000"/>
+                <w:sz w:val="16"/>
+                <w:szCs w:val="16"/>
+                <w:lang w:val="en-US"/>
+              </w:rPr>
+              <w:t>();</w:t>
+            </w:r>
+          </w:p>
+          <w:p>
+            <w:pPr>
+              <w:autoSpaceDE w:val="0"/>
+              <w:autoSpaceDN w:val="0"/>
+              <w:adjustRightInd w:val="0"/>
+              <w:rPr>
+                <w:rFonts w:ascii="Consolas" w:hAnsi="Consolas" w:cs="Consolas"/>
+                <w:color w:val="000000"/>
+                <w:sz w:val="16"/>
+                <w:szCs w:val="16"/>
+                <w:lang w:val="en-US"/>
+              </w:rPr>
+            </w:pPr>
+            <w:r>
+              <w:rPr>
+                <w:rFonts w:ascii="Consolas" w:hAnsi="Consolas" w:cs="Consolas"/>
+                <w:color w:val="000000"/>
+                <w:sz w:val="16"/>
+                <w:szCs w:val="16"/>
+                <w:lang w:val="en-US"/>
+              </w:rPr>
+              <w:t xml:space="preserve">                </w:t>
+            </w:r>
+            <w:r>
+              <w:rPr>
+                <w:rFonts w:ascii="Consolas" w:hAnsi="Consolas" w:cs="Consolas"/>
+                <w:color w:val="000000"/>
+                <w:sz w:val="16"/>
+                <w:szCs w:val="16"/>
+                <w:highlight w:val="yellow"/>
+                <w:lang w:val="en-US"/>
+              </w:rPr>
+              <w:t>_</w:t>
+            </w:r>
+            <w:proofErr w:type="spellStart"/>
+            <w:r>
+              <w:rPr>
+                <w:rFonts w:ascii="Consolas" w:hAnsi="Consolas" w:cs="Consolas"/>
+                <w:color w:val="000000"/>
+                <w:sz w:val="16"/>
+                <w:szCs w:val="16"/>
+                <w:highlight w:val="yellow"/>
+                <w:lang w:val="en-US"/>
+              </w:rPr>
+              <w:t>taskService.Delete</w:t>
+            </w:r>
+            <w:proofErr w:type="spellEnd"/>
+            <w:r>
+              <w:rPr>
+                <w:rFonts w:ascii="Consolas" w:hAnsi="Consolas" w:cs="Consolas"/>
+                <w:color w:val="000000"/>
+                <w:sz w:val="16"/>
+                <w:szCs w:val="16"/>
+                <w:highlight w:val="yellow"/>
+                <w:lang w:val="en-US"/>
+              </w:rPr>
+              <w:t xml:space="preserve">(id, </w:t>
+            </w:r>
+            <w:proofErr w:type="spellStart"/>
+            <w:r>
+              <w:rPr>
+                <w:rFonts w:ascii="Consolas" w:hAnsi="Consolas" w:cs="Consolas"/>
+                <w:color w:val="000000"/>
+                <w:sz w:val="16"/>
+                <w:szCs w:val="16"/>
+                <w:highlight w:val="yellow"/>
+                <w:lang w:val="en-US"/>
+              </w:rPr>
+              <w:t>userId</w:t>
+            </w:r>
+            <w:proofErr w:type="spellEnd"/>
+            <w:r>
+              <w:rPr>
+                <w:rFonts w:ascii="Consolas" w:hAnsi="Consolas" w:cs="Consolas"/>
+                <w:color w:val="000000"/>
+                <w:sz w:val="16"/>
+                <w:szCs w:val="16"/>
+                <w:highlight w:val="yellow"/>
+                <w:lang w:val="en-US"/>
+              </w:rPr>
+              <w:t>);</w:t>
+            </w:r>
+          </w:p>
+          <w:p>
+            <w:pPr>
+              <w:autoSpaceDE w:val="0"/>
+              <w:autoSpaceDN w:val="0"/>
+              <w:adjustRightInd w:val="0"/>
+              <w:rPr>
+                <w:rFonts w:ascii="Consolas" w:hAnsi="Consolas" w:cs="Consolas"/>
+                <w:color w:val="000000"/>
+                <w:sz w:val="16"/>
+                <w:szCs w:val="16"/>
+                <w:lang w:val="en-US"/>
+              </w:rPr>
+            </w:pPr>
+            <w:r>
+              <w:rPr>
+                <w:rFonts w:ascii="Consolas" w:hAnsi="Consolas" w:cs="Consolas"/>
+                <w:color w:val="000000"/>
+                <w:sz w:val="16"/>
+                <w:szCs w:val="16"/>
+                <w:lang w:val="en-US"/>
+              </w:rPr>
+              <w:t xml:space="preserve">            }</w:t>
+            </w:r>
+          </w:p>
+          <w:p>
+            <w:pPr>
+              <w:autoSpaceDE w:val="0"/>
+              <w:autoSpaceDN w:val="0"/>
+              <w:adjustRightInd w:val="0"/>
+              <w:rPr>
+                <w:rFonts w:ascii="Consolas" w:hAnsi="Consolas" w:cs="Consolas"/>
+                <w:color w:val="000000"/>
+                <w:sz w:val="16"/>
+                <w:szCs w:val="16"/>
+                <w:lang w:val="en-US"/>
+              </w:rPr>
+            </w:pPr>
+            <w:r>
+              <w:rPr>
+                <w:rFonts w:ascii="Consolas" w:hAnsi="Consolas" w:cs="Consolas"/>
+                <w:color w:val="000000"/>
+                <w:sz w:val="16"/>
+                <w:szCs w:val="16"/>
+                <w:lang w:val="en-US"/>
+              </w:rPr>
+              <w:t xml:space="preserve">            </w:t>
+            </w:r>
+            <w:r>
+              <w:rPr>
+                <w:rFonts w:ascii="Consolas" w:hAnsi="Consolas" w:cs="Consolas"/>
+                <w:color w:val="0000FF"/>
+                <w:sz w:val="16"/>
+                <w:szCs w:val="16"/>
+                <w:lang w:val="en-US"/>
+              </w:rPr>
+              <w:t>catch</w:t>
+            </w:r>
+            <w:r>
+              <w:rPr>
+                <w:rFonts w:ascii="Consolas" w:hAnsi="Consolas" w:cs="Consolas"/>
+                <w:color w:val="000000"/>
+                <w:sz w:val="16"/>
+                <w:szCs w:val="16"/>
+                <w:lang w:val="en-US"/>
+              </w:rPr>
+              <w:t xml:space="preserve"> (Exception ex)</w:t>
+            </w:r>
+          </w:p>
+          <w:p>
+            <w:pPr>
+              <w:autoSpaceDE w:val="0"/>
+              <w:autoSpaceDN w:val="0"/>
+              <w:adjustRightInd w:val="0"/>
+              <w:rPr>
+                <w:rFonts w:ascii="Consolas" w:hAnsi="Consolas" w:cs="Consolas"/>
+                <w:color w:val="000000"/>
+                <w:sz w:val="16"/>
+                <w:szCs w:val="16"/>
+                <w:lang w:val="en-US"/>
+              </w:rPr>
+            </w:pPr>
+            <w:r>
+              <w:rPr>
+                <w:rFonts w:ascii="Consolas" w:hAnsi="Consolas" w:cs="Consolas"/>
+                <w:color w:val="000000"/>
+                <w:sz w:val="16"/>
+                <w:szCs w:val="16"/>
+                <w:lang w:val="en-US"/>
+              </w:rPr>
+              <w:t xml:space="preserve">            {</w:t>
+            </w:r>
+          </w:p>
+          <w:p>
+            <w:pPr>
+              <w:autoSpaceDE w:val="0"/>
+              <w:autoSpaceDN w:val="0"/>
+              <w:adjustRightInd w:val="0"/>
+              <w:rPr>
+                <w:rFonts w:ascii="Consolas" w:hAnsi="Consolas" w:cs="Consolas"/>
+                <w:color w:val="000000"/>
+                <w:sz w:val="16"/>
+                <w:szCs w:val="16"/>
+                <w:lang w:val="en-US"/>
+              </w:rPr>
+            </w:pPr>
+            <w:r>
+              <w:rPr>
+                <w:rFonts w:ascii="Consolas" w:hAnsi="Consolas" w:cs="Consolas"/>
+                <w:color w:val="000000"/>
+                <w:sz w:val="16"/>
+                <w:szCs w:val="16"/>
+                <w:lang w:val="en-US"/>
+              </w:rPr>
+              <w:t xml:space="preserve">                </w:t>
+            </w:r>
+            <w:r>
+              <w:rPr>
+                <w:rFonts w:ascii="Consolas" w:hAnsi="Consolas" w:cs="Consolas"/>
+                <w:color w:val="008000"/>
+                <w:sz w:val="16"/>
+                <w:szCs w:val="16"/>
+                <w:lang w:val="en-US"/>
+              </w:rPr>
+              <w:t xml:space="preserve">// </w:t>
+            </w:r>
+            <w:proofErr w:type="spellStart"/>
+            <w:r>
+              <w:rPr>
+                <w:rFonts w:ascii="Consolas" w:hAnsi="Consolas" w:cs="Consolas"/>
+                <w:color w:val="008000"/>
+                <w:sz w:val="16"/>
+                <w:szCs w:val="16"/>
+                <w:lang w:val="en-US"/>
+              </w:rPr>
+              <w:t>logowanie</w:t>
+            </w:r>
+            <w:proofErr w:type="spellEnd"/>
+            <w:r>
+              <w:rPr>
+                <w:rFonts w:ascii="Consolas" w:hAnsi="Consolas" w:cs="Consolas"/>
+                <w:color w:val="008000"/>
+                <w:sz w:val="16"/>
+                <w:szCs w:val="16"/>
+                <w:lang w:val="en-US"/>
+              </w:rPr>
+              <w:t xml:space="preserve"> do </w:t>
+            </w:r>
+            <w:proofErr w:type="spellStart"/>
+            <w:r>
+              <w:rPr>
+                <w:rFonts w:ascii="Consolas" w:hAnsi="Consolas" w:cs="Consolas"/>
+                <w:color w:val="008000"/>
+                <w:sz w:val="16"/>
+                <w:szCs w:val="16"/>
+                <w:lang w:val="en-US"/>
+              </w:rPr>
+              <w:t>pliku</w:t>
+            </w:r>
+            <w:proofErr w:type="spellEnd"/>
+          </w:p>
+          <w:p>
+            <w:pPr>
+              <w:autoSpaceDE w:val="0"/>
+              <w:autoSpaceDN w:val="0"/>
+              <w:adjustRightInd w:val="0"/>
+              <w:rPr>
+                <w:rFonts w:ascii="Consolas" w:hAnsi="Consolas" w:cs="Consolas"/>
+                <w:color w:val="000000"/>
+                <w:sz w:val="16"/>
+                <w:szCs w:val="16"/>
+                <w:lang w:val="en-US"/>
+              </w:rPr>
+            </w:pPr>
+            <w:r>
+              <w:rPr>
+                <w:rFonts w:ascii="Consolas" w:hAnsi="Consolas" w:cs="Consolas"/>
+                <w:color w:val="000000"/>
+                <w:sz w:val="16"/>
+                <w:szCs w:val="16"/>
+                <w:lang w:val="en-US"/>
+              </w:rPr>
+              <w:t xml:space="preserve">                </w:t>
+            </w:r>
+            <w:r>
+              <w:rPr>
+                <w:rFonts w:ascii="Consolas" w:hAnsi="Consolas" w:cs="Consolas"/>
+                <w:color w:val="0000FF"/>
+                <w:sz w:val="16"/>
+                <w:szCs w:val="16"/>
+                <w:lang w:val="en-US"/>
+              </w:rPr>
+              <w:t>return</w:t>
+            </w:r>
+            <w:r>
+              <w:rPr>
+                <w:rFonts w:ascii="Consolas" w:hAnsi="Consolas" w:cs="Consolas"/>
+                <w:color w:val="000000"/>
+                <w:sz w:val="16"/>
+                <w:szCs w:val="16"/>
+                <w:lang w:val="en-US"/>
+              </w:rPr>
+              <w:t xml:space="preserve"> Json(</w:t>
+            </w:r>
+            <w:r>
+              <w:rPr>
+                <w:rFonts w:ascii="Consolas" w:hAnsi="Consolas" w:cs="Consolas"/>
+                <w:color w:val="0000FF"/>
+                <w:sz w:val="16"/>
+                <w:szCs w:val="16"/>
+                <w:lang w:val="en-US"/>
+              </w:rPr>
+              <w:t>new</w:t>
+            </w:r>
+            <w:r>
+              <w:rPr>
+                <w:rFonts w:ascii="Consolas" w:hAnsi="Consolas" w:cs="Consolas"/>
+                <w:color w:val="000000"/>
+                <w:sz w:val="16"/>
+                <w:szCs w:val="16"/>
+                <w:lang w:val="en-US"/>
+              </w:rPr>
+              <w:t xml:space="preserve"> { success = </w:t>
+            </w:r>
+            <w:r>
+              <w:rPr>
+                <w:rFonts w:ascii="Consolas" w:hAnsi="Consolas" w:cs="Consolas"/>
+                <w:color w:val="0000FF"/>
+                <w:sz w:val="16"/>
+                <w:szCs w:val="16"/>
+                <w:lang w:val="en-US"/>
+              </w:rPr>
+              <w:t>false</w:t>
+            </w:r>
+            <w:r>
+              <w:rPr>
+                <w:rFonts w:ascii="Consolas" w:hAnsi="Consolas" w:cs="Consolas"/>
+                <w:color w:val="000000"/>
+                <w:sz w:val="16"/>
+                <w:szCs w:val="16"/>
+                <w:lang w:val="en-US"/>
+              </w:rPr>
+              <w:t xml:space="preserve">, message = </w:t>
+            </w:r>
+            <w:proofErr w:type="spellStart"/>
+            <w:r>
+              <w:rPr>
+                <w:rFonts w:ascii="Consolas" w:hAnsi="Consolas" w:cs="Consolas"/>
+                <w:color w:val="000000"/>
+                <w:sz w:val="16"/>
+                <w:szCs w:val="16"/>
+                <w:lang w:val="en-US"/>
+              </w:rPr>
+              <w:t>ex.Message</w:t>
+            </w:r>
+            <w:proofErr w:type="spellEnd"/>
+            <w:r>
+              <w:rPr>
+                <w:rFonts w:ascii="Consolas" w:hAnsi="Consolas" w:cs="Consolas"/>
+                <w:color w:val="000000"/>
+                <w:sz w:val="16"/>
+                <w:szCs w:val="16"/>
+                <w:lang w:val="en-US"/>
+              </w:rPr>
+              <w:t xml:space="preserve"> });</w:t>
+            </w:r>
+          </w:p>
+          <w:p>
+            <w:pPr>
+              <w:autoSpaceDE w:val="0"/>
+              <w:autoSpaceDN w:val="0"/>
+              <w:adjustRightInd w:val="0"/>
+              <w:rPr>
+                <w:rFonts w:ascii="Consolas" w:hAnsi="Consolas" w:cs="Consolas"/>
+                <w:color w:val="000000"/>
+                <w:sz w:val="16"/>
+                <w:szCs w:val="16"/>
+                <w:lang w:val="en-US"/>
+              </w:rPr>
+            </w:pPr>
+            <w:r>
+              <w:rPr>
+                <w:rFonts w:ascii="Consolas" w:hAnsi="Consolas" w:cs="Consolas"/>
+                <w:color w:val="000000"/>
+                <w:sz w:val="16"/>
+                <w:szCs w:val="16"/>
+                <w:lang w:val="en-US"/>
+              </w:rPr>
+              <w:t xml:space="preserve">            }</w:t>
+            </w:r>
+          </w:p>
+          <w:p>
+            <w:pPr>
+              <w:autoSpaceDE w:val="0"/>
+              <w:autoSpaceDN w:val="0"/>
+              <w:adjustRightInd w:val="0"/>
+              <w:rPr>
+                <w:rFonts w:ascii="Consolas" w:hAnsi="Consolas" w:cs="Consolas"/>
+                <w:color w:val="000000"/>
+                <w:sz w:val="16"/>
+                <w:szCs w:val="16"/>
+                <w:lang w:val="en-US"/>
+              </w:rPr>
+            </w:pPr>
+          </w:p>
+          <w:p>
+            <w:pPr>
+              <w:autoSpaceDE w:val="0"/>
+              <w:autoSpaceDN w:val="0"/>
+              <w:adjustRightInd w:val="0"/>
+              <w:rPr>
+                <w:rFonts w:ascii="Consolas" w:hAnsi="Consolas" w:cs="Consolas"/>
+                <w:color w:val="000000"/>
+                <w:sz w:val="16"/>
+                <w:szCs w:val="16"/>
+                <w:lang w:val="en-US"/>
+              </w:rPr>
+            </w:pPr>
+            <w:r>
+              <w:rPr>
+                <w:rFonts w:ascii="Consolas" w:hAnsi="Consolas" w:cs="Consolas"/>
+                <w:color w:val="000000"/>
+                <w:sz w:val="16"/>
+                <w:szCs w:val="16"/>
+                <w:lang w:val="en-US"/>
+              </w:rPr>
+              <w:t xml:space="preserve">            </w:t>
+            </w:r>
+            <w:r>
+              <w:rPr>
+                <w:rFonts w:ascii="Consolas" w:hAnsi="Consolas" w:cs="Consolas"/>
+                <w:color w:val="0000FF"/>
+                <w:sz w:val="16"/>
+                <w:szCs w:val="16"/>
+                <w:lang w:val="en-US"/>
+              </w:rPr>
+              <w:t>return</w:t>
+            </w:r>
+            <w:r>
+              <w:rPr>
+                <w:rFonts w:ascii="Consolas" w:hAnsi="Consolas" w:cs="Consolas"/>
+                <w:color w:val="000000"/>
+                <w:sz w:val="16"/>
+                <w:szCs w:val="16"/>
+                <w:lang w:val="en-US"/>
+              </w:rPr>
+              <w:t xml:space="preserve"> Json(</w:t>
+            </w:r>
+            <w:r>
+              <w:rPr>
+                <w:rFonts w:ascii="Consolas" w:hAnsi="Consolas" w:cs="Consolas"/>
+                <w:color w:val="0000FF"/>
+                <w:sz w:val="16"/>
+                <w:szCs w:val="16"/>
+                <w:lang w:val="en-US"/>
+              </w:rPr>
+              <w:t>new</w:t>
+            </w:r>
+            <w:r>
+              <w:rPr>
+                <w:rFonts w:ascii="Consolas" w:hAnsi="Consolas" w:cs="Consolas"/>
+                <w:color w:val="000000"/>
+                <w:sz w:val="16"/>
+                <w:szCs w:val="16"/>
+                <w:lang w:val="en-US"/>
+              </w:rPr>
+              <w:t xml:space="preserve"> { success = </w:t>
+            </w:r>
+            <w:r>
+              <w:rPr>
+                <w:rFonts w:ascii="Consolas" w:hAnsi="Consolas" w:cs="Consolas"/>
+                <w:color w:val="0000FF"/>
+                <w:sz w:val="16"/>
+                <w:szCs w:val="16"/>
+                <w:lang w:val="en-US"/>
+              </w:rPr>
+              <w:t>true</w:t>
+            </w:r>
+            <w:r>
+              <w:rPr>
+                <w:rFonts w:ascii="Consolas" w:hAnsi="Consolas" w:cs="Consolas"/>
+                <w:color w:val="000000"/>
+                <w:sz w:val="16"/>
+                <w:szCs w:val="16"/>
+                <w:lang w:val="en-US"/>
+              </w:rPr>
+              <w:t xml:space="preserve"> });</w:t>
+            </w:r>
+          </w:p>
+          <w:p>
+            <w:pPr>
+              <w:rPr>
+                <w:sz w:val="16"/>
+                <w:szCs w:val="16"/>
+                <w:lang w:val="pl-PL"/>
+              </w:rPr>
+            </w:pPr>
+            <w:r>
+              <w:rPr>
+                <w:rFonts w:ascii="Consolas" w:hAnsi="Consolas" w:cs="Consolas"/>
+                <w:color w:val="000000"/>
+                <w:sz w:val="16"/>
+                <w:szCs w:val="16"/>
+                <w:lang w:val="en-US"/>
+              </w:rPr>
+              <w:t xml:space="preserve">        </w:t>
+            </w:r>
+            <w:r>
+              <w:rPr>
+                <w:rFonts w:ascii="Consolas" w:hAnsi="Consolas" w:cs="Consolas"/>
+                <w:color w:val="000000"/>
+                <w:sz w:val="16"/>
+                <w:szCs w:val="16"/>
+                <w:lang w:val="pl-PL"/>
+              </w:rPr>
+              <w:t>}</w:t>
+            </w:r>
+          </w:p>
+        </w:tc>
+      </w:tr>
+    </w:tbl>
+    <w:p>
+      <w:pPr>
+        <w:rPr>
+          <w:lang w:val="pl-PL"/>
+        </w:rPr>
+      </w:pPr>
+    </w:p>
+    <w:p>
+      <w:pPr>
+        <w:rPr>
+          <w:lang w:val="pl-PL"/>
+        </w:rPr>
+      </w:pPr>
+    </w:p>
     <w:sectPr>
-      <w:headerReference w:type="even" r:id="rId9"/>
-      <w:headerReference w:type="default" r:id="rId10"/>
-      <w:footerReference w:type="even" r:id="rId11"/>
-      <w:footerReference w:type="default" r:id="rId12"/>
-      <w:headerReference w:type="first" r:id="rId13"/>
-      <w:footerReference w:type="first" r:id="rId14"/>
+      <w:headerReference w:type="even" r:id="rId10"/>
+      <w:headerReference w:type="default" r:id="rId11"/>
+      <w:footerReference w:type="even" r:id="rId12"/>
+      <w:footerReference w:type="default" r:id="rId13"/>
+      <w:headerReference w:type="first" r:id="rId14"/>
+      <w:footerReference w:type="first" r:id="rId15"/>
       <w:pgSz w:w="11906" w:h="16838"/>
       <w:pgMar w:top="1417" w:right="1417" w:bottom="1417" w:left="1417" w:header="708" w:footer="708" w:gutter="0"/>
       <w:pgNumType w:start="0"/>
@@ -2476,11 +5124,7 @@
 <file path=customXml/item1.xml><?xml version="1.0" encoding="utf-8"?>
 <CoverPageProperties xmlns="http://schemas.microsoft.com/office/2006/coverPageProps">
   <PublishDate/>
-  <Abstract>Tworzymy aplikacje webowej z wykorzystaniem szablonu .Net Core MVC
-Omówienie powstałej struktury plików
-Co to jest Areas
-Klasa Startup.cs i metody Configure i ConfigureServices,
-Klasa Program.cs – punkt startowy aplikacji
+  <Abstract>Tworzymy serwisy
 </Abstract>
   <CompanyAddress/>
   <CompanyPhone/>

</xml_diff>